<commit_message>
Report for the first 2 problems complete
</commit_message>
<xml_diff>
--- a/Report.docx
+++ b/Report.docx
@@ -139,8 +139,30 @@
         <w:rPr>
           <w:rFonts w:asciiTheme="majorBidi" w:hAnsiTheme="majorBidi" w:cstheme="majorBidi"/>
         </w:rPr>
-        <w:t>By Ahmed Hossam ElSabbagh</w:t>
-      </w:r>
+        <w:t xml:space="preserve">By Ahmed </w:t>
+      </w:r>
+      <w:proofErr w:type="spellStart"/>
+      <w:r>
+        <w:rPr>
+          <w:rFonts w:asciiTheme="majorBidi" w:hAnsiTheme="majorBidi" w:cstheme="majorBidi"/>
+        </w:rPr>
+        <w:t>Hossam</w:t>
+      </w:r>
+      <w:proofErr w:type="spellEnd"/>
+      <w:r>
+        <w:rPr>
+          <w:rFonts w:asciiTheme="majorBidi" w:hAnsiTheme="majorBidi" w:cstheme="majorBidi"/>
+        </w:rPr>
+        <w:t xml:space="preserve"> </w:t>
+      </w:r>
+      <w:proofErr w:type="spellStart"/>
+      <w:r>
+        <w:rPr>
+          <w:rFonts w:asciiTheme="majorBidi" w:hAnsiTheme="majorBidi" w:cstheme="majorBidi"/>
+        </w:rPr>
+        <w:t>ElSabbagh</w:t>
+      </w:r>
+      <w:proofErr w:type="spellEnd"/>
     </w:p>
     <w:p>
       <w:pPr>
@@ -263,7 +285,23 @@
           <w:sz w:val="24"/>
           <w:szCs w:val="24"/>
         </w:rPr>
-        <w:t>Turing Machine diagram</w:t>
+        <w:t xml:space="preserve">Turing Machine </w:t>
+      </w:r>
+      <w:r>
+        <w:rPr>
+          <w:rFonts w:asciiTheme="majorBidi" w:eastAsia="Times New Roman" w:hAnsiTheme="majorBidi" w:cstheme="majorBidi"/>
+          <w:sz w:val="24"/>
+          <w:szCs w:val="24"/>
+        </w:rPr>
+        <w:t xml:space="preserve">description and </w:t>
+      </w:r>
+      <w:r>
+        <w:rPr>
+          <w:rFonts w:asciiTheme="majorBidi" w:eastAsia="Times New Roman" w:hAnsiTheme="majorBidi" w:cstheme="majorBidi"/>
+          <w:sz w:val="24"/>
+          <w:szCs w:val="24"/>
+        </w:rPr>
+        <w:t>diagram</w:t>
       </w:r>
       <w:r>
         <w:rPr>
@@ -272,6 +310,428 @@
           <w:szCs w:val="24"/>
         </w:rPr>
         <w:t>.</w:t>
+      </w:r>
+    </w:p>
+    <w:p>
+      <w:pPr>
+        <w:rPr>
+          <w:rFonts w:asciiTheme="majorBidi" w:eastAsia="Times New Roman" w:hAnsiTheme="majorBidi" w:cstheme="majorBidi"/>
+          <w:sz w:val="24"/>
+          <w:szCs w:val="24"/>
+        </w:rPr>
+      </w:pPr>
+      <w:r>
+        <w:rPr>
+          <w:rFonts w:asciiTheme="majorBidi" w:eastAsia="Times New Roman" w:hAnsiTheme="majorBidi" w:cstheme="majorBidi"/>
+          <w:sz w:val="24"/>
+          <w:szCs w:val="24"/>
+        </w:rPr>
+        <w:t>Q = (</w:t>
+      </w:r>
+      <w:r>
+        <w:rPr>
+          <w:rFonts w:asciiTheme="majorBidi" w:eastAsia="Times New Roman" w:hAnsiTheme="majorBidi" w:cstheme="majorBidi"/>
+          <w:sz w:val="24"/>
+          <w:szCs w:val="24"/>
+        </w:rPr>
+        <w:t xml:space="preserve">q0, </w:t>
+      </w:r>
+      <w:r>
+        <w:rPr>
+          <w:rFonts w:asciiTheme="majorBidi" w:eastAsia="Times New Roman" w:hAnsiTheme="majorBidi" w:cstheme="majorBidi"/>
+          <w:sz w:val="24"/>
+          <w:szCs w:val="24"/>
+        </w:rPr>
+        <w:t>q1, q2,</w:t>
+      </w:r>
+      <w:r>
+        <w:rPr>
+          <w:rFonts w:asciiTheme="majorBidi" w:eastAsia="Times New Roman" w:hAnsiTheme="majorBidi" w:cstheme="majorBidi"/>
+          <w:sz w:val="24"/>
+          <w:szCs w:val="24"/>
+        </w:rPr>
+        <w:t xml:space="preserve"> </w:t>
+      </w:r>
+      <w:r>
+        <w:rPr>
+          <w:rFonts w:asciiTheme="majorBidi" w:eastAsia="Times New Roman" w:hAnsiTheme="majorBidi" w:cstheme="majorBidi"/>
+          <w:sz w:val="24"/>
+          <w:szCs w:val="24"/>
+        </w:rPr>
+        <w:t>q3</w:t>
+      </w:r>
+      <w:r>
+        <w:rPr>
+          <w:rFonts w:asciiTheme="majorBidi" w:eastAsia="Times New Roman" w:hAnsiTheme="majorBidi" w:cstheme="majorBidi"/>
+          <w:sz w:val="24"/>
+          <w:szCs w:val="24"/>
+        </w:rPr>
+        <w:t>,</w:t>
+      </w:r>
+      <w:r>
+        <w:rPr>
+          <w:rFonts w:asciiTheme="majorBidi" w:eastAsia="Times New Roman" w:hAnsiTheme="majorBidi" w:cstheme="majorBidi"/>
+          <w:sz w:val="24"/>
+          <w:szCs w:val="24"/>
+        </w:rPr>
+        <w:t xml:space="preserve"> </w:t>
+      </w:r>
+      <w:r>
+        <w:rPr>
+          <w:rFonts w:asciiTheme="majorBidi" w:eastAsia="Times New Roman" w:hAnsiTheme="majorBidi" w:cstheme="majorBidi"/>
+          <w:sz w:val="24"/>
+          <w:szCs w:val="24"/>
+        </w:rPr>
+        <w:t>q4</w:t>
+      </w:r>
+      <w:r>
+        <w:rPr>
+          <w:rFonts w:asciiTheme="majorBidi" w:eastAsia="Times New Roman" w:hAnsiTheme="majorBidi" w:cstheme="majorBidi"/>
+          <w:sz w:val="24"/>
+          <w:szCs w:val="24"/>
+        </w:rPr>
+        <w:t>,</w:t>
+      </w:r>
+      <w:r>
+        <w:rPr>
+          <w:rFonts w:asciiTheme="majorBidi" w:eastAsia="Times New Roman" w:hAnsiTheme="majorBidi" w:cstheme="majorBidi"/>
+          <w:sz w:val="24"/>
+          <w:szCs w:val="24"/>
+        </w:rPr>
+        <w:t xml:space="preserve"> </w:t>
+      </w:r>
+      <w:r>
+        <w:rPr>
+          <w:rFonts w:asciiTheme="majorBidi" w:eastAsia="Times New Roman" w:hAnsiTheme="majorBidi" w:cstheme="majorBidi"/>
+          <w:sz w:val="24"/>
+          <w:szCs w:val="24"/>
+        </w:rPr>
+        <w:t>q5</w:t>
+      </w:r>
+      <w:r>
+        <w:rPr>
+          <w:rFonts w:asciiTheme="majorBidi" w:eastAsia="Times New Roman" w:hAnsiTheme="majorBidi" w:cstheme="majorBidi"/>
+          <w:sz w:val="24"/>
+          <w:szCs w:val="24"/>
+        </w:rPr>
+        <w:t>,</w:t>
+      </w:r>
+      <w:r>
+        <w:rPr>
+          <w:rFonts w:asciiTheme="majorBidi" w:eastAsia="Times New Roman" w:hAnsiTheme="majorBidi" w:cstheme="majorBidi"/>
+          <w:sz w:val="24"/>
+          <w:szCs w:val="24"/>
+        </w:rPr>
+        <w:t xml:space="preserve"> </w:t>
+      </w:r>
+      <w:r>
+        <w:rPr>
+          <w:rFonts w:asciiTheme="majorBidi" w:eastAsia="Times New Roman" w:hAnsiTheme="majorBidi" w:cstheme="majorBidi"/>
+          <w:sz w:val="24"/>
+          <w:szCs w:val="24"/>
+        </w:rPr>
+        <w:t>q6</w:t>
+      </w:r>
+      <w:r>
+        <w:rPr>
+          <w:rFonts w:asciiTheme="majorBidi" w:eastAsia="Times New Roman" w:hAnsiTheme="majorBidi" w:cstheme="majorBidi"/>
+          <w:sz w:val="24"/>
+          <w:szCs w:val="24"/>
+        </w:rPr>
+        <w:t>,</w:t>
+      </w:r>
+      <w:r>
+        <w:rPr>
+          <w:rFonts w:asciiTheme="majorBidi" w:eastAsia="Times New Roman" w:hAnsiTheme="majorBidi" w:cstheme="majorBidi"/>
+          <w:sz w:val="24"/>
+          <w:szCs w:val="24"/>
+        </w:rPr>
+        <w:t xml:space="preserve"> </w:t>
+      </w:r>
+      <w:r>
+        <w:rPr>
+          <w:rFonts w:asciiTheme="majorBidi" w:eastAsia="Times New Roman" w:hAnsiTheme="majorBidi" w:cstheme="majorBidi"/>
+          <w:sz w:val="24"/>
+          <w:szCs w:val="24"/>
+        </w:rPr>
+        <w:t>q7</w:t>
+      </w:r>
+      <w:r>
+        <w:rPr>
+          <w:rFonts w:asciiTheme="majorBidi" w:eastAsia="Times New Roman" w:hAnsiTheme="majorBidi" w:cstheme="majorBidi"/>
+          <w:sz w:val="24"/>
+          <w:szCs w:val="24"/>
+        </w:rPr>
+        <w:t>,</w:t>
+      </w:r>
+      <w:r>
+        <w:rPr>
+          <w:rFonts w:asciiTheme="majorBidi" w:eastAsia="Times New Roman" w:hAnsiTheme="majorBidi" w:cstheme="majorBidi"/>
+          <w:sz w:val="24"/>
+          <w:szCs w:val="24"/>
+        </w:rPr>
+        <w:t xml:space="preserve"> </w:t>
+      </w:r>
+      <w:r>
+        <w:rPr>
+          <w:rFonts w:asciiTheme="majorBidi" w:eastAsia="Times New Roman" w:hAnsiTheme="majorBidi" w:cstheme="majorBidi"/>
+          <w:sz w:val="24"/>
+          <w:szCs w:val="24"/>
+        </w:rPr>
+        <w:t>q8</w:t>
+      </w:r>
+      <w:r>
+        <w:rPr>
+          <w:rFonts w:asciiTheme="majorBidi" w:eastAsia="Times New Roman" w:hAnsiTheme="majorBidi" w:cstheme="majorBidi"/>
+          <w:sz w:val="24"/>
+          <w:szCs w:val="24"/>
+        </w:rPr>
+        <w:t>,</w:t>
+      </w:r>
+      <w:r>
+        <w:rPr>
+          <w:rFonts w:asciiTheme="majorBidi" w:eastAsia="Times New Roman" w:hAnsiTheme="majorBidi" w:cstheme="majorBidi"/>
+          <w:sz w:val="24"/>
+          <w:szCs w:val="24"/>
+        </w:rPr>
+        <w:t xml:space="preserve"> </w:t>
+      </w:r>
+      <w:r>
+        <w:rPr>
+          <w:rFonts w:asciiTheme="majorBidi" w:eastAsia="Times New Roman" w:hAnsiTheme="majorBidi" w:cstheme="majorBidi"/>
+          <w:sz w:val="24"/>
+          <w:szCs w:val="24"/>
+        </w:rPr>
+        <w:t>q9</w:t>
+      </w:r>
+      <w:r>
+        <w:rPr>
+          <w:rFonts w:asciiTheme="majorBidi" w:eastAsia="Times New Roman" w:hAnsiTheme="majorBidi" w:cstheme="majorBidi"/>
+          <w:sz w:val="24"/>
+          <w:szCs w:val="24"/>
+        </w:rPr>
+        <w:t>,</w:t>
+      </w:r>
+      <w:r>
+        <w:rPr>
+          <w:rFonts w:asciiTheme="majorBidi" w:eastAsia="Times New Roman" w:hAnsiTheme="majorBidi" w:cstheme="majorBidi"/>
+          <w:sz w:val="24"/>
+          <w:szCs w:val="24"/>
+        </w:rPr>
+        <w:t xml:space="preserve"> </w:t>
+      </w:r>
+      <w:r>
+        <w:rPr>
+          <w:rFonts w:asciiTheme="majorBidi" w:eastAsia="Times New Roman" w:hAnsiTheme="majorBidi" w:cstheme="majorBidi"/>
+          <w:sz w:val="24"/>
+          <w:szCs w:val="24"/>
+        </w:rPr>
+        <w:t>q10</w:t>
+      </w:r>
+      <w:r>
+        <w:rPr>
+          <w:rFonts w:asciiTheme="majorBidi" w:eastAsia="Times New Roman" w:hAnsiTheme="majorBidi" w:cstheme="majorBidi"/>
+          <w:sz w:val="24"/>
+          <w:szCs w:val="24"/>
+        </w:rPr>
+        <w:t>,</w:t>
+      </w:r>
+      <w:r>
+        <w:rPr>
+          <w:rFonts w:asciiTheme="majorBidi" w:eastAsia="Times New Roman" w:hAnsiTheme="majorBidi" w:cstheme="majorBidi"/>
+          <w:sz w:val="24"/>
+          <w:szCs w:val="24"/>
+        </w:rPr>
+        <w:t xml:space="preserve"> </w:t>
+      </w:r>
+      <w:r>
+        <w:rPr>
+          <w:rFonts w:asciiTheme="majorBidi" w:eastAsia="Times New Roman" w:hAnsiTheme="majorBidi" w:cstheme="majorBidi"/>
+          <w:sz w:val="24"/>
+          <w:szCs w:val="24"/>
+        </w:rPr>
+        <w:t>q11)</w:t>
+      </w:r>
+    </w:p>
+    <w:p>
+      <w:pPr>
+        <w:rPr>
+          <w:rFonts w:asciiTheme="majorBidi" w:hAnsiTheme="majorBidi" w:cstheme="majorBidi"/>
+          <w:color w:val="000000"/>
+          <w:sz w:val="24"/>
+          <w:szCs w:val="24"/>
+        </w:rPr>
+      </w:pPr>
+      <w:r>
+        <w:rPr>
+          <w:rFonts w:asciiTheme="majorBidi" w:hAnsiTheme="majorBidi" w:cstheme="majorBidi"/>
+          <w:color w:val="000000"/>
+          <w:sz w:val="24"/>
+          <w:szCs w:val="24"/>
+        </w:rPr>
+        <w:t>∑</w:t>
+      </w:r>
+      <w:r>
+        <w:rPr>
+          <w:rFonts w:asciiTheme="majorBidi" w:hAnsiTheme="majorBidi" w:cstheme="majorBidi"/>
+          <w:color w:val="000000"/>
+          <w:sz w:val="24"/>
+          <w:szCs w:val="24"/>
+        </w:rPr>
+        <w:t xml:space="preserve"> = (1, #)</w:t>
+      </w:r>
+    </w:p>
+    <w:p>
+      <w:pPr>
+        <w:rPr>
+          <w:rFonts w:asciiTheme="majorBidi" w:eastAsia="Times New Roman" w:hAnsiTheme="majorBidi" w:cstheme="majorBidi"/>
+          <w:sz w:val="24"/>
+          <w:szCs w:val="24"/>
+        </w:rPr>
+      </w:pPr>
+      <w:r>
+        <w:rPr>
+          <w:rFonts w:asciiTheme="majorBidi" w:eastAsia="Times New Roman" w:hAnsiTheme="majorBidi" w:cstheme="majorBidi"/>
+          <w:sz w:val="24"/>
+          <w:szCs w:val="24"/>
+        </w:rPr>
+        <w:t>Γ</w:t>
+      </w:r>
+      <w:r>
+        <w:rPr>
+          <w:rFonts w:asciiTheme="majorBidi" w:eastAsia="Times New Roman" w:hAnsiTheme="majorBidi" w:cstheme="majorBidi"/>
+          <w:sz w:val="24"/>
+          <w:szCs w:val="24"/>
+        </w:rPr>
+        <w:t xml:space="preserve"> = (0, 1, #, b, x)</w:t>
+      </w:r>
+    </w:p>
+    <w:p>
+      <w:pPr>
+        <w:rPr>
+          <w:rFonts w:asciiTheme="majorBidi" w:eastAsia="Times New Roman" w:hAnsiTheme="majorBidi" w:cstheme="majorBidi"/>
+          <w:sz w:val="24"/>
+          <w:szCs w:val="24"/>
+        </w:rPr>
+      </w:pPr>
+      <w:proofErr w:type="gramStart"/>
+      <w:r>
+        <w:rPr>
+          <w:rFonts w:asciiTheme="majorBidi" w:eastAsia="Times New Roman" w:hAnsiTheme="majorBidi" w:cstheme="majorBidi"/>
+          <w:sz w:val="24"/>
+          <w:szCs w:val="24"/>
+        </w:rPr>
+        <w:t>q0</w:t>
+      </w:r>
+      <w:proofErr w:type="gramEnd"/>
+      <w:r>
+        <w:rPr>
+          <w:rFonts w:asciiTheme="majorBidi" w:eastAsia="Times New Roman" w:hAnsiTheme="majorBidi" w:cstheme="majorBidi"/>
+          <w:sz w:val="24"/>
+          <w:szCs w:val="24"/>
+        </w:rPr>
+        <w:t xml:space="preserve"> is the start state.</w:t>
+      </w:r>
+    </w:p>
+    <w:p>
+      <w:pPr>
+        <w:rPr>
+          <w:rFonts w:asciiTheme="majorBidi" w:eastAsia="Times New Roman" w:hAnsiTheme="majorBidi" w:cstheme="majorBidi"/>
+          <w:sz w:val="24"/>
+          <w:szCs w:val="24"/>
+          <w:vertAlign w:val="subscript"/>
+        </w:rPr>
+      </w:pPr>
+      <w:proofErr w:type="gramStart"/>
+      <w:r>
+        <w:rPr>
+          <w:rFonts w:asciiTheme="majorBidi" w:eastAsia="Times New Roman" w:hAnsiTheme="majorBidi" w:cstheme="majorBidi"/>
+          <w:sz w:val="24"/>
+          <w:szCs w:val="24"/>
+        </w:rPr>
+        <w:t>q11</w:t>
+      </w:r>
+      <w:proofErr w:type="gramEnd"/>
+      <w:r>
+        <w:rPr>
+          <w:rFonts w:asciiTheme="majorBidi" w:eastAsia="Times New Roman" w:hAnsiTheme="majorBidi" w:cstheme="majorBidi"/>
+          <w:sz w:val="24"/>
+          <w:szCs w:val="24"/>
+        </w:rPr>
+        <w:t xml:space="preserve"> is </w:t>
+      </w:r>
+      <w:proofErr w:type="spellStart"/>
+      <w:r>
+        <w:rPr>
+          <w:rFonts w:asciiTheme="majorBidi" w:eastAsia="Times New Roman" w:hAnsiTheme="majorBidi" w:cstheme="majorBidi"/>
+          <w:sz w:val="24"/>
+          <w:szCs w:val="24"/>
+        </w:rPr>
+        <w:t>q</w:t>
+      </w:r>
+      <w:r>
+        <w:rPr>
+          <w:rFonts w:asciiTheme="majorBidi" w:eastAsia="Times New Roman" w:hAnsiTheme="majorBidi" w:cstheme="majorBidi"/>
+          <w:sz w:val="24"/>
+          <w:szCs w:val="24"/>
+          <w:vertAlign w:val="subscript"/>
+        </w:rPr>
+        <w:t>accept</w:t>
+      </w:r>
+      <w:proofErr w:type="spellEnd"/>
+    </w:p>
+    <w:p>
+      <w:pPr>
+        <w:rPr>
+          <w:rFonts w:asciiTheme="majorBidi" w:eastAsia="Times New Roman" w:hAnsiTheme="majorBidi" w:cstheme="majorBidi"/>
+          <w:sz w:val="24"/>
+          <w:szCs w:val="24"/>
+          <w:vertAlign w:val="subscript"/>
+        </w:rPr>
+      </w:pPr>
+      <w:r>
+        <w:rPr>
+          <w:rFonts w:asciiTheme="majorBidi" w:eastAsia="Times New Roman" w:hAnsiTheme="majorBidi" w:cstheme="majorBidi"/>
+          <w:sz w:val="24"/>
+          <w:szCs w:val="24"/>
+        </w:rPr>
+        <w:t xml:space="preserve">Any state other than q11 is a </w:t>
+      </w:r>
+      <w:proofErr w:type="spellStart"/>
+      <w:r>
+        <w:rPr>
+          <w:rFonts w:asciiTheme="majorBidi" w:eastAsia="Times New Roman" w:hAnsiTheme="majorBidi" w:cstheme="majorBidi"/>
+          <w:sz w:val="24"/>
+          <w:szCs w:val="24"/>
+        </w:rPr>
+        <w:t>q</w:t>
+      </w:r>
+      <w:r>
+        <w:rPr>
+          <w:rFonts w:asciiTheme="majorBidi" w:eastAsia="Times New Roman" w:hAnsiTheme="majorBidi" w:cstheme="majorBidi"/>
+          <w:sz w:val="24"/>
+          <w:szCs w:val="24"/>
+          <w:vertAlign w:val="subscript"/>
+        </w:rPr>
+        <w:t>reject</w:t>
+      </w:r>
+      <w:proofErr w:type="spellEnd"/>
+    </w:p>
+    <w:p>
+      <w:pPr>
+        <w:rPr>
+          <w:rFonts w:asciiTheme="majorBidi" w:eastAsia="Times New Roman" w:hAnsiTheme="majorBidi" w:cstheme="majorBidi"/>
+          <w:sz w:val="24"/>
+          <w:szCs w:val="24"/>
+        </w:rPr>
+      </w:pPr>
+      <w:r>
+        <w:rPr>
+          <w:rFonts w:asciiTheme="majorBidi" w:eastAsia="Times New Roman" w:hAnsiTheme="majorBidi" w:cstheme="majorBidi"/>
+          <w:sz w:val="24"/>
+          <w:szCs w:val="24"/>
+        </w:rPr>
+        <w:t>Transitions are in diagram</w:t>
       </w:r>
     </w:p>
     <w:p>
@@ -303,10 +763,10 @@
             <v:path o:extrusionok="f" gradientshapeok="t" o:connecttype="rect"/>
             <o:lock v:ext="edit" aspectratio="t"/>
           </v:shapetype>
-          <v:shape id="_x0000_i1025" type="#_x0000_t75" style="width:377.5pt;height:163.5pt" o:ole="">
+          <v:shape id="_x0000_i1025" type="#_x0000_t75" style="width:377.25pt;height:163.5pt" o:ole="">
             <v:imagedata r:id="rId5" o:title=""/>
           </v:shape>
-          <o:OLEObject Type="Embed" ProgID="Visio.Drawing.15" ShapeID="_x0000_i1025" DrawAspect="Content" ObjectID="_1606846958" r:id="rId6"/>
+          <o:OLEObject Type="Embed" ProgID="Visio.Drawing.15" ShapeID="_x0000_i1025" DrawAspect="Content" ObjectID="_1606856479" r:id="rId6"/>
         </w:object>
       </w:r>
     </w:p>
@@ -591,7 +1051,26 @@
           <w:sz w:val="24"/>
           <w:szCs w:val="24"/>
         </w:rPr>
-        <w:t>4) When finally the index reaches the #, the machine moves to q2, reading and writing # to logically ignore it. (b refers to blank) (The code logically adds blanks for every time the index reaches the end of the tape) #</w:t>
+        <w:lastRenderedPageBreak/>
+        <w:t>4) When finally the index reaches the #, the machine moves to q2, reading and writing # to logically ignore it. (</w:t>
+      </w:r>
+      <w:proofErr w:type="gramStart"/>
+      <w:r>
+        <w:rPr>
+          <w:rFonts w:asciiTheme="majorBidi" w:hAnsiTheme="majorBidi" w:cstheme="majorBidi"/>
+          <w:sz w:val="24"/>
+          <w:szCs w:val="24"/>
+        </w:rPr>
+        <w:t>b</w:t>
+      </w:r>
+      <w:proofErr w:type="gramEnd"/>
+      <w:r>
+        <w:rPr>
+          <w:rFonts w:asciiTheme="majorBidi" w:hAnsiTheme="majorBidi" w:cstheme="majorBidi"/>
+          <w:sz w:val="24"/>
+          <w:szCs w:val="24"/>
+        </w:rPr>
+        <w:t xml:space="preserve"> refers to blank) (The code logically adds blanks for every time the index reaches the end of the tape) #</w:t>
       </w:r>
       <w:r>
         <w:rPr>
@@ -642,7 +1121,25 @@
           <w:sz w:val="24"/>
           <w:szCs w:val="24"/>
         </w:rPr>
-        <w:t>5) q2 then reads and writes all the following ones to logically ignore it and move the index right. #</w:t>
+        <w:t xml:space="preserve">5) </w:t>
+      </w:r>
+      <w:proofErr w:type="gramStart"/>
+      <w:r>
+        <w:rPr>
+          <w:rFonts w:asciiTheme="majorBidi" w:hAnsiTheme="majorBidi" w:cstheme="majorBidi"/>
+          <w:sz w:val="24"/>
+          <w:szCs w:val="24"/>
+        </w:rPr>
+        <w:t>q2</w:t>
+      </w:r>
+      <w:proofErr w:type="gramEnd"/>
+      <w:r>
+        <w:rPr>
+          <w:rFonts w:asciiTheme="majorBidi" w:hAnsiTheme="majorBidi" w:cstheme="majorBidi"/>
+          <w:sz w:val="24"/>
+          <w:szCs w:val="24"/>
+        </w:rPr>
+        <w:t xml:space="preserve"> then reads and writes all the following ones to logically ignore it and move the index right. #</w:t>
       </w:r>
       <w:r>
         <w:rPr>
@@ -815,7 +1312,6 @@
           <w:sz w:val="24"/>
           <w:szCs w:val="24"/>
         </w:rPr>
-        <w:lastRenderedPageBreak/>
         <w:t>8) When reaching state q7</w:t>
       </w:r>
       <w:r>
@@ -1293,7 +1789,23 @@
           <w:sz w:val="24"/>
           <w:szCs w:val="24"/>
         </w:rPr>
-        <w:t>11) The machine than repeats the cycle initiated in step 2. Also following step 6, this is an example of what happens. #</w:t>
+        <w:t xml:space="preserve">11) The machine than repeats the cycle initiated </w:t>
+      </w:r>
+      <w:r>
+        <w:rPr>
+          <w:rFonts w:asciiTheme="majorBidi" w:hAnsiTheme="majorBidi" w:cstheme="majorBidi"/>
+          <w:sz w:val="24"/>
+          <w:szCs w:val="24"/>
+        </w:rPr>
+        <w:t>in step 2. Also following step 5</w:t>
+      </w:r>
+      <w:r>
+        <w:rPr>
+          <w:rFonts w:asciiTheme="majorBidi" w:hAnsiTheme="majorBidi" w:cstheme="majorBidi"/>
+          <w:sz w:val="24"/>
+          <w:szCs w:val="24"/>
+        </w:rPr>
+        <w:t>, this is an example of what happens. #</w:t>
       </w:r>
       <w:r>
         <w:rPr>
@@ -1898,8 +2410,452 @@
           <w:sz w:val="24"/>
           <w:szCs w:val="24"/>
         </w:rPr>
-        <w:t>There are two variations of this machine that were created, the code of which can be found in the file.</w:t>
-      </w:r>
+        <w:t xml:space="preserve">There are two variations of this machine that were created, the code of which can be found in the </w:t>
+      </w:r>
+      <w:r>
+        <w:rPr>
+          <w:rFonts w:asciiTheme="majorBidi" w:hAnsiTheme="majorBidi" w:cstheme="majorBidi"/>
+          <w:sz w:val="24"/>
+          <w:szCs w:val="24"/>
+        </w:rPr>
+        <w:t xml:space="preserve">zip </w:t>
+      </w:r>
+      <w:r>
+        <w:rPr>
+          <w:rFonts w:asciiTheme="majorBidi" w:hAnsiTheme="majorBidi" w:cstheme="majorBidi"/>
+          <w:sz w:val="24"/>
+          <w:szCs w:val="24"/>
+        </w:rPr>
+        <w:t>file.</w:t>
+      </w:r>
+    </w:p>
+    <w:p>
+      <w:pPr>
+        <w:rPr>
+          <w:rFonts w:asciiTheme="majorBidi" w:hAnsiTheme="majorBidi" w:cstheme="majorBidi"/>
+          <w:sz w:val="24"/>
+          <w:szCs w:val="24"/>
+        </w:rPr>
+      </w:pPr>
+    </w:p>
+    <w:p>
+      <w:pPr>
+        <w:rPr>
+          <w:rFonts w:asciiTheme="majorBidi" w:hAnsiTheme="majorBidi" w:cstheme="majorBidi"/>
+          <w:sz w:val="24"/>
+          <w:szCs w:val="24"/>
+        </w:rPr>
+      </w:pPr>
+    </w:p>
+    <w:p>
+      <w:pPr>
+        <w:rPr>
+          <w:rFonts w:asciiTheme="majorBidi" w:hAnsiTheme="majorBidi" w:cstheme="majorBidi"/>
+          <w:sz w:val="24"/>
+          <w:szCs w:val="24"/>
+        </w:rPr>
+      </w:pPr>
+    </w:p>
+    <w:p>
+      <w:pPr>
+        <w:rPr>
+          <w:rFonts w:asciiTheme="majorBidi" w:hAnsiTheme="majorBidi" w:cstheme="majorBidi"/>
+          <w:sz w:val="24"/>
+          <w:szCs w:val="24"/>
+        </w:rPr>
+      </w:pPr>
+    </w:p>
+    <w:p>
+      <w:pPr>
+        <w:rPr>
+          <w:rFonts w:asciiTheme="majorBidi" w:hAnsiTheme="majorBidi" w:cstheme="majorBidi"/>
+          <w:sz w:val="24"/>
+          <w:szCs w:val="24"/>
+        </w:rPr>
+      </w:pPr>
+    </w:p>
+    <w:p>
+      <w:pPr>
+        <w:rPr>
+          <w:rFonts w:asciiTheme="majorBidi" w:eastAsia="Times New Roman" w:hAnsiTheme="majorBidi" w:cstheme="majorBidi"/>
+          <w:sz w:val="24"/>
+          <w:szCs w:val="24"/>
+        </w:rPr>
+      </w:pPr>
+      <w:r>
+        <w:rPr>
+          <w:rFonts w:asciiTheme="majorBidi" w:eastAsia="Times New Roman" w:hAnsiTheme="majorBidi" w:cstheme="majorBidi"/>
+          <w:sz w:val="24"/>
+          <w:szCs w:val="24"/>
+        </w:rPr>
+        <w:t>Q = (q0, q1, q2,</w:t>
+      </w:r>
+      <w:r>
+        <w:rPr>
+          <w:rFonts w:asciiTheme="majorBidi" w:eastAsia="Times New Roman" w:hAnsiTheme="majorBidi" w:cstheme="majorBidi"/>
+          <w:sz w:val="24"/>
+          <w:szCs w:val="24"/>
+        </w:rPr>
+        <w:t xml:space="preserve"> </w:t>
+      </w:r>
+      <w:r>
+        <w:rPr>
+          <w:rFonts w:asciiTheme="majorBidi" w:eastAsia="Times New Roman" w:hAnsiTheme="majorBidi" w:cstheme="majorBidi"/>
+          <w:sz w:val="24"/>
+          <w:szCs w:val="24"/>
+        </w:rPr>
+        <w:t>q3,</w:t>
+      </w:r>
+      <w:r>
+        <w:rPr>
+          <w:rFonts w:asciiTheme="majorBidi" w:eastAsia="Times New Roman" w:hAnsiTheme="majorBidi" w:cstheme="majorBidi"/>
+          <w:sz w:val="24"/>
+          <w:szCs w:val="24"/>
+        </w:rPr>
+        <w:t xml:space="preserve"> </w:t>
+      </w:r>
+      <w:r>
+        <w:rPr>
+          <w:rFonts w:asciiTheme="majorBidi" w:eastAsia="Times New Roman" w:hAnsiTheme="majorBidi" w:cstheme="majorBidi"/>
+          <w:sz w:val="24"/>
+          <w:szCs w:val="24"/>
+        </w:rPr>
+        <w:t>q4,</w:t>
+      </w:r>
+      <w:r>
+        <w:rPr>
+          <w:rFonts w:asciiTheme="majorBidi" w:eastAsia="Times New Roman" w:hAnsiTheme="majorBidi" w:cstheme="majorBidi"/>
+          <w:sz w:val="24"/>
+          <w:szCs w:val="24"/>
+        </w:rPr>
+        <w:t xml:space="preserve"> </w:t>
+      </w:r>
+      <w:r>
+        <w:rPr>
+          <w:rFonts w:asciiTheme="majorBidi" w:eastAsia="Times New Roman" w:hAnsiTheme="majorBidi" w:cstheme="majorBidi"/>
+          <w:sz w:val="24"/>
+          <w:szCs w:val="24"/>
+        </w:rPr>
+        <w:t>q5,</w:t>
+      </w:r>
+      <w:r>
+        <w:rPr>
+          <w:rFonts w:asciiTheme="majorBidi" w:eastAsia="Times New Roman" w:hAnsiTheme="majorBidi" w:cstheme="majorBidi"/>
+          <w:sz w:val="24"/>
+          <w:szCs w:val="24"/>
+        </w:rPr>
+        <w:t xml:space="preserve"> </w:t>
+      </w:r>
+      <w:r>
+        <w:rPr>
+          <w:rFonts w:asciiTheme="majorBidi" w:eastAsia="Times New Roman" w:hAnsiTheme="majorBidi" w:cstheme="majorBidi"/>
+          <w:sz w:val="24"/>
+          <w:szCs w:val="24"/>
+        </w:rPr>
+        <w:t>q6,</w:t>
+      </w:r>
+      <w:r>
+        <w:rPr>
+          <w:rFonts w:asciiTheme="majorBidi" w:eastAsia="Times New Roman" w:hAnsiTheme="majorBidi" w:cstheme="majorBidi"/>
+          <w:sz w:val="24"/>
+          <w:szCs w:val="24"/>
+        </w:rPr>
+        <w:t xml:space="preserve"> </w:t>
+      </w:r>
+      <w:r>
+        <w:rPr>
+          <w:rFonts w:asciiTheme="majorBidi" w:eastAsia="Times New Roman" w:hAnsiTheme="majorBidi" w:cstheme="majorBidi"/>
+          <w:sz w:val="24"/>
+          <w:szCs w:val="24"/>
+        </w:rPr>
+        <w:t>q7,</w:t>
+      </w:r>
+      <w:r>
+        <w:rPr>
+          <w:rFonts w:asciiTheme="majorBidi" w:eastAsia="Times New Roman" w:hAnsiTheme="majorBidi" w:cstheme="majorBidi"/>
+          <w:sz w:val="24"/>
+          <w:szCs w:val="24"/>
+        </w:rPr>
+        <w:t xml:space="preserve"> </w:t>
+      </w:r>
+      <w:r>
+        <w:rPr>
+          <w:rFonts w:asciiTheme="majorBidi" w:eastAsia="Times New Roman" w:hAnsiTheme="majorBidi" w:cstheme="majorBidi"/>
+          <w:sz w:val="24"/>
+          <w:szCs w:val="24"/>
+        </w:rPr>
+        <w:t>q8,</w:t>
+      </w:r>
+      <w:r>
+        <w:rPr>
+          <w:rFonts w:asciiTheme="majorBidi" w:eastAsia="Times New Roman" w:hAnsiTheme="majorBidi" w:cstheme="majorBidi"/>
+          <w:sz w:val="24"/>
+          <w:szCs w:val="24"/>
+        </w:rPr>
+        <w:t xml:space="preserve"> </w:t>
+      </w:r>
+      <w:r>
+        <w:rPr>
+          <w:rFonts w:asciiTheme="majorBidi" w:eastAsia="Times New Roman" w:hAnsiTheme="majorBidi" w:cstheme="majorBidi"/>
+          <w:sz w:val="24"/>
+          <w:szCs w:val="24"/>
+        </w:rPr>
+        <w:t>q9,</w:t>
+      </w:r>
+      <w:r>
+        <w:rPr>
+          <w:rFonts w:asciiTheme="majorBidi" w:eastAsia="Times New Roman" w:hAnsiTheme="majorBidi" w:cstheme="majorBidi"/>
+          <w:sz w:val="24"/>
+          <w:szCs w:val="24"/>
+        </w:rPr>
+        <w:t xml:space="preserve"> </w:t>
+      </w:r>
+      <w:r>
+        <w:rPr>
+          <w:rFonts w:asciiTheme="majorBidi" w:eastAsia="Times New Roman" w:hAnsiTheme="majorBidi" w:cstheme="majorBidi"/>
+          <w:sz w:val="24"/>
+          <w:szCs w:val="24"/>
+        </w:rPr>
+        <w:t>q10,</w:t>
+      </w:r>
+      <w:r>
+        <w:rPr>
+          <w:rFonts w:asciiTheme="majorBidi" w:eastAsia="Times New Roman" w:hAnsiTheme="majorBidi" w:cstheme="majorBidi"/>
+          <w:sz w:val="24"/>
+          <w:szCs w:val="24"/>
+        </w:rPr>
+        <w:t xml:space="preserve"> </w:t>
+      </w:r>
+      <w:r>
+        <w:rPr>
+          <w:rFonts w:asciiTheme="majorBidi" w:eastAsia="Times New Roman" w:hAnsiTheme="majorBidi" w:cstheme="majorBidi"/>
+          <w:sz w:val="24"/>
+          <w:szCs w:val="24"/>
+        </w:rPr>
+        <w:t>q11</w:t>
+      </w:r>
+      <w:r>
+        <w:rPr>
+          <w:rFonts w:asciiTheme="majorBidi" w:eastAsia="Times New Roman" w:hAnsiTheme="majorBidi" w:cstheme="majorBidi"/>
+          <w:sz w:val="24"/>
+          <w:szCs w:val="24"/>
+        </w:rPr>
+        <w:t>, q12</w:t>
+      </w:r>
+      <w:r>
+        <w:rPr>
+          <w:rFonts w:asciiTheme="majorBidi" w:eastAsia="Times New Roman" w:hAnsiTheme="majorBidi" w:cstheme="majorBidi"/>
+          <w:sz w:val="24"/>
+          <w:szCs w:val="24"/>
+        </w:rPr>
+        <w:t>)</w:t>
+      </w:r>
+    </w:p>
+    <w:p>
+      <w:pPr>
+        <w:rPr>
+          <w:rFonts w:asciiTheme="majorBidi" w:hAnsiTheme="majorBidi" w:cstheme="majorBidi"/>
+          <w:color w:val="000000"/>
+          <w:sz w:val="24"/>
+          <w:szCs w:val="24"/>
+        </w:rPr>
+      </w:pPr>
+      <w:r>
+        <w:rPr>
+          <w:rFonts w:asciiTheme="majorBidi" w:hAnsiTheme="majorBidi" w:cstheme="majorBidi"/>
+          <w:color w:val="000000"/>
+          <w:sz w:val="24"/>
+          <w:szCs w:val="24"/>
+        </w:rPr>
+        <w:t>∑</w:t>
+      </w:r>
+      <w:r>
+        <w:rPr>
+          <w:rFonts w:asciiTheme="majorBidi" w:hAnsiTheme="majorBidi" w:cstheme="majorBidi"/>
+          <w:color w:val="000000"/>
+          <w:sz w:val="24"/>
+          <w:szCs w:val="24"/>
+        </w:rPr>
+        <w:t xml:space="preserve"> = (1, #)</w:t>
+      </w:r>
+    </w:p>
+    <w:p>
+      <w:pPr>
+        <w:rPr>
+          <w:rFonts w:asciiTheme="majorBidi" w:eastAsia="Times New Roman" w:hAnsiTheme="majorBidi" w:cstheme="majorBidi"/>
+          <w:sz w:val="24"/>
+          <w:szCs w:val="24"/>
+        </w:rPr>
+      </w:pPr>
+      <w:r>
+        <w:rPr>
+          <w:rFonts w:asciiTheme="majorBidi" w:eastAsia="Times New Roman" w:hAnsiTheme="majorBidi" w:cstheme="majorBidi"/>
+          <w:sz w:val="24"/>
+          <w:szCs w:val="24"/>
+        </w:rPr>
+        <w:t>Γ</w:t>
+      </w:r>
+      <w:r>
+        <w:rPr>
+          <w:rFonts w:asciiTheme="majorBidi" w:eastAsia="Times New Roman" w:hAnsiTheme="majorBidi" w:cstheme="majorBidi"/>
+          <w:sz w:val="24"/>
+          <w:szCs w:val="24"/>
+        </w:rPr>
+        <w:t xml:space="preserve"> = (0, 1, #, b, x)</w:t>
+      </w:r>
+    </w:p>
+    <w:p>
+      <w:pPr>
+        <w:rPr>
+          <w:rFonts w:asciiTheme="majorBidi" w:eastAsia="Times New Roman" w:hAnsiTheme="majorBidi" w:cstheme="majorBidi"/>
+          <w:sz w:val="24"/>
+          <w:szCs w:val="24"/>
+        </w:rPr>
+      </w:pPr>
+      <w:proofErr w:type="gramStart"/>
+      <w:r>
+        <w:rPr>
+          <w:rFonts w:asciiTheme="majorBidi" w:eastAsia="Times New Roman" w:hAnsiTheme="majorBidi" w:cstheme="majorBidi"/>
+          <w:sz w:val="24"/>
+          <w:szCs w:val="24"/>
+        </w:rPr>
+        <w:t>q0</w:t>
+      </w:r>
+      <w:proofErr w:type="gramEnd"/>
+      <w:r>
+        <w:rPr>
+          <w:rFonts w:asciiTheme="majorBidi" w:eastAsia="Times New Roman" w:hAnsiTheme="majorBidi" w:cstheme="majorBidi"/>
+          <w:sz w:val="24"/>
+          <w:szCs w:val="24"/>
+        </w:rPr>
+        <w:t xml:space="preserve"> is the start state.</w:t>
+      </w:r>
+    </w:p>
+    <w:p>
+      <w:pPr>
+        <w:rPr>
+          <w:rFonts w:asciiTheme="majorBidi" w:eastAsia="Times New Roman" w:hAnsiTheme="majorBidi" w:cstheme="majorBidi"/>
+          <w:sz w:val="24"/>
+          <w:szCs w:val="24"/>
+          <w:vertAlign w:val="subscript"/>
+        </w:rPr>
+      </w:pPr>
+      <w:proofErr w:type="gramStart"/>
+      <w:r>
+        <w:rPr>
+          <w:rFonts w:asciiTheme="majorBidi" w:eastAsia="Times New Roman" w:hAnsiTheme="majorBidi" w:cstheme="majorBidi"/>
+          <w:sz w:val="24"/>
+          <w:szCs w:val="24"/>
+        </w:rPr>
+        <w:t>q1</w:t>
+      </w:r>
+      <w:r>
+        <w:rPr>
+          <w:rFonts w:asciiTheme="majorBidi" w:eastAsia="Times New Roman" w:hAnsiTheme="majorBidi" w:cstheme="majorBidi"/>
+          <w:sz w:val="24"/>
+          <w:szCs w:val="24"/>
+        </w:rPr>
+        <w:t>2</w:t>
+      </w:r>
+      <w:proofErr w:type="gramEnd"/>
+      <w:r>
+        <w:rPr>
+          <w:rFonts w:asciiTheme="majorBidi" w:eastAsia="Times New Roman" w:hAnsiTheme="majorBidi" w:cstheme="majorBidi"/>
+          <w:sz w:val="24"/>
+          <w:szCs w:val="24"/>
+        </w:rPr>
+        <w:t xml:space="preserve"> is </w:t>
+      </w:r>
+      <w:proofErr w:type="spellStart"/>
+      <w:r>
+        <w:rPr>
+          <w:rFonts w:asciiTheme="majorBidi" w:eastAsia="Times New Roman" w:hAnsiTheme="majorBidi" w:cstheme="majorBidi"/>
+          <w:sz w:val="24"/>
+          <w:szCs w:val="24"/>
+        </w:rPr>
+        <w:t>q</w:t>
+      </w:r>
+      <w:r>
+        <w:rPr>
+          <w:rFonts w:asciiTheme="majorBidi" w:eastAsia="Times New Roman" w:hAnsiTheme="majorBidi" w:cstheme="majorBidi"/>
+          <w:sz w:val="24"/>
+          <w:szCs w:val="24"/>
+          <w:vertAlign w:val="subscript"/>
+        </w:rPr>
+        <w:t>accept</w:t>
+      </w:r>
+      <w:proofErr w:type="spellEnd"/>
+      <w:r>
+        <w:rPr>
+          <w:rFonts w:asciiTheme="majorBidi" w:eastAsia="Times New Roman" w:hAnsiTheme="majorBidi" w:cstheme="majorBidi"/>
+          <w:sz w:val="24"/>
+          <w:szCs w:val="24"/>
+          <w:vertAlign w:val="subscript"/>
+        </w:rPr>
+        <w:t>.</w:t>
+      </w:r>
+    </w:p>
+    <w:p>
+      <w:pPr>
+        <w:rPr>
+          <w:rFonts w:asciiTheme="majorBidi" w:eastAsia="Times New Roman" w:hAnsiTheme="majorBidi" w:cstheme="majorBidi"/>
+          <w:sz w:val="24"/>
+          <w:szCs w:val="24"/>
+        </w:rPr>
+      </w:pPr>
+      <w:r>
+        <w:rPr>
+          <w:rFonts w:asciiTheme="majorBidi" w:eastAsia="Times New Roman" w:hAnsiTheme="majorBidi" w:cstheme="majorBidi"/>
+          <w:sz w:val="24"/>
+          <w:szCs w:val="24"/>
+        </w:rPr>
+        <w:t>Any state other than q12</w:t>
+      </w:r>
+      <w:r>
+        <w:rPr>
+          <w:rFonts w:asciiTheme="majorBidi" w:eastAsia="Times New Roman" w:hAnsiTheme="majorBidi" w:cstheme="majorBidi"/>
+          <w:sz w:val="24"/>
+          <w:szCs w:val="24"/>
+        </w:rPr>
+        <w:t xml:space="preserve"> is a </w:t>
+      </w:r>
+      <w:proofErr w:type="spellStart"/>
+      <w:r>
+        <w:rPr>
+          <w:rFonts w:asciiTheme="majorBidi" w:eastAsia="Times New Roman" w:hAnsiTheme="majorBidi" w:cstheme="majorBidi"/>
+          <w:sz w:val="24"/>
+          <w:szCs w:val="24"/>
+        </w:rPr>
+        <w:t>q</w:t>
+      </w:r>
+      <w:r>
+        <w:rPr>
+          <w:rFonts w:asciiTheme="majorBidi" w:eastAsia="Times New Roman" w:hAnsiTheme="majorBidi" w:cstheme="majorBidi"/>
+          <w:sz w:val="24"/>
+          <w:szCs w:val="24"/>
+          <w:vertAlign w:val="subscript"/>
+        </w:rPr>
+        <w:t>reject</w:t>
+      </w:r>
+      <w:proofErr w:type="spellEnd"/>
+      <w:r>
+        <w:rPr>
+          <w:rFonts w:asciiTheme="majorBidi" w:eastAsia="Times New Roman" w:hAnsiTheme="majorBidi" w:cstheme="majorBidi"/>
+          <w:sz w:val="24"/>
+          <w:szCs w:val="24"/>
+          <w:vertAlign w:val="subscript"/>
+        </w:rPr>
+        <w:t>.</w:t>
+      </w:r>
+    </w:p>
+    <w:p>
+      <w:pPr>
+        <w:rPr>
+          <w:rFonts w:asciiTheme="majorBidi" w:hAnsiTheme="majorBidi" w:cstheme="majorBidi"/>
+          <w:sz w:val="24"/>
+          <w:szCs w:val="24"/>
+        </w:rPr>
+      </w:pPr>
     </w:p>
     <w:p>
       <w:pPr>
@@ -1960,10 +2916,10 @@
       </w:pPr>
       <w:r>
         <w:object w:dxaOrig="8086" w:dyaOrig="3226">
-          <v:shape id="_x0000_i1026" type="#_x0000_t75" style="width:404.5pt;height:161.5pt" o:ole="">
+          <v:shape id="_x0000_i1026" type="#_x0000_t75" style="width:404.25pt;height:161.25pt" o:ole="">
             <v:imagedata r:id="rId7" o:title=""/>
           </v:shape>
-          <o:OLEObject Type="Embed" ProgID="Visio.Drawing.15" ShapeID="_x0000_i1026" DrawAspect="Content" ObjectID="_1606846959" r:id="rId8"/>
+          <o:OLEObject Type="Embed" ProgID="Visio.Drawing.15" ShapeID="_x0000_i1026" DrawAspect="Content" ObjectID="_1606856480" r:id="rId8"/>
         </w:object>
       </w:r>
     </w:p>
@@ -1984,6 +2940,1142 @@
           <w:szCs w:val="24"/>
         </w:rPr>
       </w:pPr>
+    </w:p>
+    <w:p>
+      <w:pPr>
+        <w:rPr>
+          <w:rFonts w:asciiTheme="majorBidi" w:hAnsiTheme="majorBidi" w:cstheme="majorBidi"/>
+          <w:sz w:val="24"/>
+          <w:szCs w:val="24"/>
+        </w:rPr>
+      </w:pPr>
+    </w:p>
+    <w:p>
+      <w:pPr>
+        <w:rPr>
+          <w:rFonts w:asciiTheme="majorBidi" w:hAnsiTheme="majorBidi" w:cstheme="majorBidi"/>
+          <w:sz w:val="24"/>
+          <w:szCs w:val="24"/>
+        </w:rPr>
+      </w:pPr>
+    </w:p>
+    <w:p>
+      <w:pPr>
+        <w:rPr>
+          <w:rFonts w:asciiTheme="majorBidi" w:hAnsiTheme="majorBidi" w:cstheme="majorBidi"/>
+          <w:sz w:val="24"/>
+          <w:szCs w:val="24"/>
+        </w:rPr>
+      </w:pPr>
+    </w:p>
+    <w:p>
+      <w:pPr>
+        <w:rPr>
+          <w:rFonts w:asciiTheme="majorBidi" w:hAnsiTheme="majorBidi" w:cstheme="majorBidi"/>
+          <w:sz w:val="24"/>
+          <w:szCs w:val="24"/>
+        </w:rPr>
+      </w:pPr>
+    </w:p>
+    <w:p>
+      <w:pPr>
+        <w:rPr>
+          <w:rFonts w:asciiTheme="majorBidi" w:hAnsiTheme="majorBidi" w:cstheme="majorBidi"/>
+          <w:sz w:val="24"/>
+          <w:szCs w:val="24"/>
+        </w:rPr>
+      </w:pPr>
+    </w:p>
+    <w:p>
+      <w:pPr>
+        <w:rPr>
+          <w:rFonts w:asciiTheme="majorBidi" w:hAnsiTheme="majorBidi" w:cstheme="majorBidi"/>
+          <w:sz w:val="24"/>
+          <w:szCs w:val="24"/>
+        </w:rPr>
+      </w:pPr>
+    </w:p>
+    <w:p>
+      <w:pPr>
+        <w:rPr>
+          <w:rFonts w:asciiTheme="majorBidi" w:hAnsiTheme="majorBidi" w:cstheme="majorBidi"/>
+          <w:sz w:val="24"/>
+          <w:szCs w:val="24"/>
+        </w:rPr>
+      </w:pPr>
+    </w:p>
+    <w:p>
+      <w:pPr>
+        <w:rPr>
+          <w:rFonts w:asciiTheme="majorBidi" w:hAnsiTheme="majorBidi" w:cstheme="majorBidi"/>
+          <w:sz w:val="24"/>
+          <w:szCs w:val="24"/>
+        </w:rPr>
+      </w:pPr>
+    </w:p>
+    <w:p>
+      <w:pPr>
+        <w:rPr>
+          <w:rFonts w:asciiTheme="majorBidi" w:hAnsiTheme="majorBidi" w:cstheme="majorBidi"/>
+          <w:sz w:val="24"/>
+          <w:szCs w:val="24"/>
+        </w:rPr>
+      </w:pPr>
+    </w:p>
+    <w:p>
+      <w:pPr>
+        <w:rPr>
+          <w:rFonts w:asciiTheme="majorBidi" w:hAnsiTheme="majorBidi" w:cstheme="majorBidi"/>
+          <w:sz w:val="24"/>
+          <w:szCs w:val="24"/>
+        </w:rPr>
+      </w:pPr>
+    </w:p>
+    <w:p>
+      <w:pPr>
+        <w:rPr>
+          <w:rFonts w:asciiTheme="majorBidi" w:hAnsiTheme="majorBidi" w:cstheme="majorBidi"/>
+          <w:sz w:val="24"/>
+          <w:szCs w:val="24"/>
+        </w:rPr>
+      </w:pPr>
+    </w:p>
+    <w:p>
+      <w:pPr>
+        <w:rPr>
+          <w:rFonts w:asciiTheme="majorBidi" w:eastAsia="Times New Roman" w:hAnsiTheme="majorBidi" w:cstheme="majorBidi"/>
+          <w:sz w:val="24"/>
+          <w:szCs w:val="24"/>
+        </w:rPr>
+      </w:pPr>
+      <w:r>
+        <w:rPr>
+          <w:rFonts w:asciiTheme="majorBidi" w:eastAsia="Times New Roman" w:hAnsiTheme="majorBidi" w:cstheme="majorBidi"/>
+          <w:sz w:val="24"/>
+          <w:szCs w:val="24"/>
+        </w:rPr>
+        <w:t>Q = (q0, q1, q2,</w:t>
+      </w:r>
+      <w:r>
+        <w:rPr>
+          <w:rFonts w:asciiTheme="majorBidi" w:eastAsia="Times New Roman" w:hAnsiTheme="majorBidi" w:cstheme="majorBidi"/>
+          <w:sz w:val="24"/>
+          <w:szCs w:val="24"/>
+        </w:rPr>
+        <w:t xml:space="preserve"> </w:t>
+      </w:r>
+      <w:r>
+        <w:rPr>
+          <w:rFonts w:asciiTheme="majorBidi" w:eastAsia="Times New Roman" w:hAnsiTheme="majorBidi" w:cstheme="majorBidi"/>
+          <w:sz w:val="24"/>
+          <w:szCs w:val="24"/>
+        </w:rPr>
+        <w:t>q3,</w:t>
+      </w:r>
+      <w:r>
+        <w:rPr>
+          <w:rFonts w:asciiTheme="majorBidi" w:eastAsia="Times New Roman" w:hAnsiTheme="majorBidi" w:cstheme="majorBidi"/>
+          <w:sz w:val="24"/>
+          <w:szCs w:val="24"/>
+        </w:rPr>
+        <w:t xml:space="preserve"> </w:t>
+      </w:r>
+      <w:r>
+        <w:rPr>
+          <w:rFonts w:asciiTheme="majorBidi" w:eastAsia="Times New Roman" w:hAnsiTheme="majorBidi" w:cstheme="majorBidi"/>
+          <w:sz w:val="24"/>
+          <w:szCs w:val="24"/>
+        </w:rPr>
+        <w:t>q4,</w:t>
+      </w:r>
+      <w:r>
+        <w:rPr>
+          <w:rFonts w:asciiTheme="majorBidi" w:eastAsia="Times New Roman" w:hAnsiTheme="majorBidi" w:cstheme="majorBidi"/>
+          <w:sz w:val="24"/>
+          <w:szCs w:val="24"/>
+        </w:rPr>
+        <w:t xml:space="preserve"> </w:t>
+      </w:r>
+      <w:r>
+        <w:rPr>
+          <w:rFonts w:asciiTheme="majorBidi" w:eastAsia="Times New Roman" w:hAnsiTheme="majorBidi" w:cstheme="majorBidi"/>
+          <w:sz w:val="24"/>
+          <w:szCs w:val="24"/>
+        </w:rPr>
+        <w:t>q5,</w:t>
+      </w:r>
+      <w:r>
+        <w:rPr>
+          <w:rFonts w:asciiTheme="majorBidi" w:eastAsia="Times New Roman" w:hAnsiTheme="majorBidi" w:cstheme="majorBidi"/>
+          <w:sz w:val="24"/>
+          <w:szCs w:val="24"/>
+        </w:rPr>
+        <w:t xml:space="preserve"> </w:t>
+      </w:r>
+      <w:r>
+        <w:rPr>
+          <w:rFonts w:asciiTheme="majorBidi" w:eastAsia="Times New Roman" w:hAnsiTheme="majorBidi" w:cstheme="majorBidi"/>
+          <w:sz w:val="24"/>
+          <w:szCs w:val="24"/>
+        </w:rPr>
+        <w:t>q6,</w:t>
+      </w:r>
+      <w:r>
+        <w:rPr>
+          <w:rFonts w:asciiTheme="majorBidi" w:eastAsia="Times New Roman" w:hAnsiTheme="majorBidi" w:cstheme="majorBidi"/>
+          <w:sz w:val="24"/>
+          <w:szCs w:val="24"/>
+        </w:rPr>
+        <w:t xml:space="preserve"> </w:t>
+      </w:r>
+      <w:r>
+        <w:rPr>
+          <w:rFonts w:asciiTheme="majorBidi" w:eastAsia="Times New Roman" w:hAnsiTheme="majorBidi" w:cstheme="majorBidi"/>
+          <w:sz w:val="24"/>
+          <w:szCs w:val="24"/>
+        </w:rPr>
+        <w:t>q7,</w:t>
+      </w:r>
+      <w:r>
+        <w:rPr>
+          <w:rFonts w:asciiTheme="majorBidi" w:eastAsia="Times New Roman" w:hAnsiTheme="majorBidi" w:cstheme="majorBidi"/>
+          <w:sz w:val="24"/>
+          <w:szCs w:val="24"/>
+        </w:rPr>
+        <w:t xml:space="preserve"> </w:t>
+      </w:r>
+      <w:r>
+        <w:rPr>
+          <w:rFonts w:asciiTheme="majorBidi" w:eastAsia="Times New Roman" w:hAnsiTheme="majorBidi" w:cstheme="majorBidi"/>
+          <w:sz w:val="24"/>
+          <w:szCs w:val="24"/>
+        </w:rPr>
+        <w:t>q8,</w:t>
+      </w:r>
+      <w:r>
+        <w:rPr>
+          <w:rFonts w:asciiTheme="majorBidi" w:eastAsia="Times New Roman" w:hAnsiTheme="majorBidi" w:cstheme="majorBidi"/>
+          <w:sz w:val="24"/>
+          <w:szCs w:val="24"/>
+        </w:rPr>
+        <w:t xml:space="preserve"> </w:t>
+      </w:r>
+      <w:r>
+        <w:rPr>
+          <w:rFonts w:asciiTheme="majorBidi" w:eastAsia="Times New Roman" w:hAnsiTheme="majorBidi" w:cstheme="majorBidi"/>
+          <w:sz w:val="24"/>
+          <w:szCs w:val="24"/>
+        </w:rPr>
+        <w:t>q9,</w:t>
+      </w:r>
+      <w:r>
+        <w:rPr>
+          <w:rFonts w:asciiTheme="majorBidi" w:eastAsia="Times New Roman" w:hAnsiTheme="majorBidi" w:cstheme="majorBidi"/>
+          <w:sz w:val="24"/>
+          <w:szCs w:val="24"/>
+        </w:rPr>
+        <w:t xml:space="preserve"> </w:t>
+      </w:r>
+      <w:r>
+        <w:rPr>
+          <w:rFonts w:asciiTheme="majorBidi" w:eastAsia="Times New Roman" w:hAnsiTheme="majorBidi" w:cstheme="majorBidi"/>
+          <w:sz w:val="24"/>
+          <w:szCs w:val="24"/>
+        </w:rPr>
+        <w:t>q10)</w:t>
+      </w:r>
+    </w:p>
+    <w:p>
+      <w:pPr>
+        <w:rPr>
+          <w:rFonts w:asciiTheme="majorBidi" w:hAnsiTheme="majorBidi" w:cstheme="majorBidi"/>
+          <w:color w:val="000000"/>
+          <w:sz w:val="24"/>
+          <w:szCs w:val="24"/>
+        </w:rPr>
+      </w:pPr>
+      <w:r>
+        <w:rPr>
+          <w:rFonts w:asciiTheme="majorBidi" w:hAnsiTheme="majorBidi" w:cstheme="majorBidi"/>
+          <w:color w:val="000000"/>
+          <w:sz w:val="24"/>
+          <w:szCs w:val="24"/>
+        </w:rPr>
+        <w:t>∑</w:t>
+      </w:r>
+      <w:r>
+        <w:rPr>
+          <w:rFonts w:asciiTheme="majorBidi" w:hAnsiTheme="majorBidi" w:cstheme="majorBidi"/>
+          <w:color w:val="000000"/>
+          <w:sz w:val="24"/>
+          <w:szCs w:val="24"/>
+        </w:rPr>
+        <w:t xml:space="preserve"> = (1, #)</w:t>
+      </w:r>
+    </w:p>
+    <w:p>
+      <w:pPr>
+        <w:rPr>
+          <w:rFonts w:asciiTheme="majorBidi" w:eastAsia="Times New Roman" w:hAnsiTheme="majorBidi" w:cstheme="majorBidi"/>
+          <w:sz w:val="24"/>
+          <w:szCs w:val="24"/>
+        </w:rPr>
+      </w:pPr>
+      <w:r>
+        <w:rPr>
+          <w:rFonts w:asciiTheme="majorBidi" w:eastAsia="Times New Roman" w:hAnsiTheme="majorBidi" w:cstheme="majorBidi"/>
+          <w:sz w:val="24"/>
+          <w:szCs w:val="24"/>
+        </w:rPr>
+        <w:t>Γ</w:t>
+      </w:r>
+      <w:r>
+        <w:rPr>
+          <w:rFonts w:asciiTheme="majorBidi" w:eastAsia="Times New Roman" w:hAnsiTheme="majorBidi" w:cstheme="majorBidi"/>
+          <w:sz w:val="24"/>
+          <w:szCs w:val="24"/>
+        </w:rPr>
+        <w:t xml:space="preserve"> = (0, 1, #, b, x)</w:t>
+      </w:r>
+    </w:p>
+    <w:p>
+      <w:pPr>
+        <w:rPr>
+          <w:rFonts w:asciiTheme="majorBidi" w:eastAsia="Times New Roman" w:hAnsiTheme="majorBidi" w:cstheme="majorBidi"/>
+          <w:sz w:val="24"/>
+          <w:szCs w:val="24"/>
+        </w:rPr>
+      </w:pPr>
+      <w:proofErr w:type="gramStart"/>
+      <w:r>
+        <w:rPr>
+          <w:rFonts w:asciiTheme="majorBidi" w:eastAsia="Times New Roman" w:hAnsiTheme="majorBidi" w:cstheme="majorBidi"/>
+          <w:sz w:val="24"/>
+          <w:szCs w:val="24"/>
+        </w:rPr>
+        <w:t>q0</w:t>
+      </w:r>
+      <w:proofErr w:type="gramEnd"/>
+      <w:r>
+        <w:rPr>
+          <w:rFonts w:asciiTheme="majorBidi" w:eastAsia="Times New Roman" w:hAnsiTheme="majorBidi" w:cstheme="majorBidi"/>
+          <w:sz w:val="24"/>
+          <w:szCs w:val="24"/>
+        </w:rPr>
+        <w:t xml:space="preserve"> is the start state.</w:t>
+      </w:r>
+    </w:p>
+    <w:p>
+      <w:pPr>
+        <w:rPr>
+          <w:rFonts w:asciiTheme="majorBidi" w:eastAsia="Times New Roman" w:hAnsiTheme="majorBidi" w:cstheme="majorBidi"/>
+          <w:sz w:val="24"/>
+          <w:szCs w:val="24"/>
+          <w:vertAlign w:val="subscript"/>
+        </w:rPr>
+      </w:pPr>
+      <w:proofErr w:type="gramStart"/>
+      <w:r>
+        <w:rPr>
+          <w:rFonts w:asciiTheme="majorBidi" w:eastAsia="Times New Roman" w:hAnsiTheme="majorBidi" w:cstheme="majorBidi"/>
+          <w:sz w:val="24"/>
+          <w:szCs w:val="24"/>
+        </w:rPr>
+        <w:t>q1</w:t>
+      </w:r>
+      <w:r>
+        <w:rPr>
+          <w:rFonts w:asciiTheme="majorBidi" w:eastAsia="Times New Roman" w:hAnsiTheme="majorBidi" w:cstheme="majorBidi"/>
+          <w:sz w:val="24"/>
+          <w:szCs w:val="24"/>
+        </w:rPr>
+        <w:t>0</w:t>
+      </w:r>
+      <w:proofErr w:type="gramEnd"/>
+      <w:r>
+        <w:rPr>
+          <w:rFonts w:asciiTheme="majorBidi" w:eastAsia="Times New Roman" w:hAnsiTheme="majorBidi" w:cstheme="majorBidi"/>
+          <w:sz w:val="24"/>
+          <w:szCs w:val="24"/>
+        </w:rPr>
+        <w:t xml:space="preserve"> is </w:t>
+      </w:r>
+      <w:proofErr w:type="spellStart"/>
+      <w:r>
+        <w:rPr>
+          <w:rFonts w:asciiTheme="majorBidi" w:eastAsia="Times New Roman" w:hAnsiTheme="majorBidi" w:cstheme="majorBidi"/>
+          <w:sz w:val="24"/>
+          <w:szCs w:val="24"/>
+        </w:rPr>
+        <w:t>q</w:t>
+      </w:r>
+      <w:r>
+        <w:rPr>
+          <w:rFonts w:asciiTheme="majorBidi" w:eastAsia="Times New Roman" w:hAnsiTheme="majorBidi" w:cstheme="majorBidi"/>
+          <w:sz w:val="24"/>
+          <w:szCs w:val="24"/>
+          <w:vertAlign w:val="subscript"/>
+        </w:rPr>
+        <w:t>accept</w:t>
+      </w:r>
+      <w:proofErr w:type="spellEnd"/>
+      <w:r>
+        <w:rPr>
+          <w:rFonts w:asciiTheme="majorBidi" w:eastAsia="Times New Roman" w:hAnsiTheme="majorBidi" w:cstheme="majorBidi"/>
+          <w:sz w:val="24"/>
+          <w:szCs w:val="24"/>
+          <w:vertAlign w:val="subscript"/>
+        </w:rPr>
+        <w:t>.</w:t>
+      </w:r>
+    </w:p>
+    <w:p>
+      <w:pPr>
+        <w:rPr>
+          <w:rFonts w:asciiTheme="majorBidi" w:eastAsia="Times New Roman" w:hAnsiTheme="majorBidi" w:cstheme="majorBidi"/>
+          <w:sz w:val="24"/>
+          <w:szCs w:val="24"/>
+        </w:rPr>
+      </w:pPr>
+      <w:r>
+        <w:rPr>
+          <w:rFonts w:asciiTheme="majorBidi" w:eastAsia="Times New Roman" w:hAnsiTheme="majorBidi" w:cstheme="majorBidi"/>
+          <w:sz w:val="24"/>
+          <w:szCs w:val="24"/>
+        </w:rPr>
+        <w:t>Any state other than q10</w:t>
+      </w:r>
+      <w:r>
+        <w:rPr>
+          <w:rFonts w:asciiTheme="majorBidi" w:eastAsia="Times New Roman" w:hAnsiTheme="majorBidi" w:cstheme="majorBidi"/>
+          <w:sz w:val="24"/>
+          <w:szCs w:val="24"/>
+        </w:rPr>
+        <w:t xml:space="preserve"> is a </w:t>
+      </w:r>
+      <w:proofErr w:type="spellStart"/>
+      <w:r>
+        <w:rPr>
+          <w:rFonts w:asciiTheme="majorBidi" w:eastAsia="Times New Roman" w:hAnsiTheme="majorBidi" w:cstheme="majorBidi"/>
+          <w:sz w:val="24"/>
+          <w:szCs w:val="24"/>
+        </w:rPr>
+        <w:t>q</w:t>
+      </w:r>
+      <w:r>
+        <w:rPr>
+          <w:rFonts w:asciiTheme="majorBidi" w:eastAsia="Times New Roman" w:hAnsiTheme="majorBidi" w:cstheme="majorBidi"/>
+          <w:sz w:val="24"/>
+          <w:szCs w:val="24"/>
+          <w:vertAlign w:val="subscript"/>
+        </w:rPr>
+        <w:t>reject</w:t>
+      </w:r>
+      <w:proofErr w:type="spellEnd"/>
+      <w:r>
+        <w:rPr>
+          <w:rFonts w:asciiTheme="majorBidi" w:eastAsia="Times New Roman" w:hAnsiTheme="majorBidi" w:cstheme="majorBidi"/>
+          <w:sz w:val="24"/>
+          <w:szCs w:val="24"/>
+          <w:vertAlign w:val="subscript"/>
+        </w:rPr>
+        <w:t>.</w:t>
+      </w:r>
+    </w:p>
+    <w:p>
+      <w:pPr>
+        <w:rPr>
+          <w:rFonts w:asciiTheme="majorBidi" w:hAnsiTheme="majorBidi" w:cstheme="majorBidi"/>
+          <w:sz w:val="24"/>
+          <w:szCs w:val="24"/>
+        </w:rPr>
+      </w:pPr>
+      <w:r>
+        <w:rPr>
+          <w:rFonts w:asciiTheme="majorBidi" w:hAnsiTheme="majorBidi" w:cstheme="majorBidi"/>
+          <w:sz w:val="24"/>
+          <w:szCs w:val="24"/>
+        </w:rPr>
+        <w:t xml:space="preserve">While this one turns x into 1 when it comes back, for example at the beginning of the second loop, this should be the output </w:t>
+      </w:r>
+      <w:r>
+        <w:rPr>
+          <w:rFonts w:asciiTheme="majorBidi" w:hAnsiTheme="majorBidi" w:cstheme="majorBidi"/>
+          <w:sz w:val="24"/>
+          <w:szCs w:val="24"/>
+        </w:rPr>
+        <w:t>#</w:t>
+      </w:r>
+      <w:r>
+        <w:rPr>
+          <w:rFonts w:asciiTheme="majorBidi" w:hAnsiTheme="majorBidi" w:cstheme="majorBidi"/>
+          <w:sz w:val="24"/>
+          <w:szCs w:val="24"/>
+        </w:rPr>
+        <w:t>1</w:t>
+      </w:r>
+      <w:r>
+        <w:rPr>
+          <w:rFonts w:asciiTheme="majorBidi" w:hAnsiTheme="majorBidi" w:cstheme="majorBidi"/>
+          <w:sz w:val="24"/>
+          <w:szCs w:val="24"/>
+        </w:rPr>
+        <w:t>x</w:t>
+      </w:r>
+      <w:r>
+        <w:rPr>
+          <w:rFonts w:asciiTheme="majorBidi" w:hAnsiTheme="majorBidi" w:cstheme="majorBidi"/>
+          <w:color w:val="FF0000"/>
+          <w:sz w:val="24"/>
+          <w:szCs w:val="24"/>
+        </w:rPr>
+        <w:t>1</w:t>
+      </w:r>
+      <w:r>
+        <w:rPr>
+          <w:rFonts w:asciiTheme="majorBidi" w:hAnsiTheme="majorBidi" w:cstheme="majorBidi"/>
+          <w:color w:val="000000" w:themeColor="text1"/>
+          <w:sz w:val="24"/>
+          <w:szCs w:val="24"/>
+        </w:rPr>
+        <w:t>#</w:t>
+      </w:r>
+      <w:r>
+        <w:rPr>
+          <w:rFonts w:asciiTheme="majorBidi" w:hAnsiTheme="majorBidi" w:cstheme="majorBidi"/>
+          <w:color w:val="000000" w:themeColor="text1"/>
+          <w:sz w:val="24"/>
+          <w:szCs w:val="24"/>
+        </w:rPr>
+        <w:t>111111b</w:t>
+      </w:r>
+      <w:r>
+        <w:rPr>
+          <w:rFonts w:asciiTheme="majorBidi" w:hAnsiTheme="majorBidi" w:cstheme="majorBidi"/>
+          <w:color w:val="000000" w:themeColor="text1"/>
+          <w:sz w:val="24"/>
+          <w:szCs w:val="24"/>
+        </w:rPr>
+        <w:t>, which is less computing time but leaves the # at the start. The final output should look like this</w:t>
+      </w:r>
+      <w:r>
+        <w:rPr>
+          <w:rFonts w:asciiTheme="majorBidi" w:hAnsiTheme="majorBidi" w:cstheme="majorBidi"/>
+          <w:sz w:val="24"/>
+          <w:szCs w:val="24"/>
+        </w:rPr>
+        <w:t xml:space="preserve"> </w:t>
+      </w:r>
+      <w:r>
+        <w:rPr>
+          <w:rFonts w:asciiTheme="majorBidi" w:hAnsiTheme="majorBidi" w:cstheme="majorBidi"/>
+          <w:sz w:val="24"/>
+          <w:szCs w:val="24"/>
+        </w:rPr>
+        <w:t>#1111111111111111111111b</w:t>
+      </w:r>
+      <w:r>
+        <w:rPr>
+          <w:rFonts w:asciiTheme="majorBidi" w:hAnsiTheme="majorBidi" w:cstheme="majorBidi"/>
+          <w:sz w:val="24"/>
+          <w:szCs w:val="24"/>
+        </w:rPr>
+        <w:t xml:space="preserve"> (11 states)</w:t>
+      </w:r>
+      <w:r>
+        <w:rPr>
+          <w:rFonts w:asciiTheme="majorBidi" w:hAnsiTheme="majorBidi" w:cstheme="majorBidi"/>
+          <w:sz w:val="24"/>
+          <w:szCs w:val="24"/>
+        </w:rPr>
+        <w:t>.</w:t>
+      </w:r>
+    </w:p>
+    <w:p>
+      <w:r>
+        <w:object w:dxaOrig="7711" w:dyaOrig="2026">
+          <v:shape id="_x0000_i1027" type="#_x0000_t75" style="width:385.5pt;height:101.25pt" o:ole="">
+            <v:imagedata r:id="rId9" o:title=""/>
+          </v:shape>
+          <o:OLEObject Type="Embed" ProgID="Visio.Drawing.15" ShapeID="_x0000_i1027" DrawAspect="Content" ObjectID="_1606856481" r:id="rId10"/>
+        </w:object>
+      </w:r>
+    </w:p>
+    <w:p/>
+    <w:p/>
+    <w:p/>
+    <w:p/>
+    <w:p/>
+    <w:p/>
+    <w:p/>
+    <w:p/>
+    <w:p/>
+    <w:p/>
+    <w:p/>
+    <w:p/>
+    <w:p/>
+    <w:p/>
+    <w:p/>
+    <w:p>
+      <w:pPr>
+        <w:jc w:val="center"/>
+        <w:rPr>
+          <w:rFonts w:asciiTheme="majorBidi" w:eastAsia="Times New Roman" w:hAnsiTheme="majorBidi" w:cstheme="majorBidi"/>
+          <w:sz w:val="44"/>
+          <w:szCs w:val="44"/>
+        </w:rPr>
+      </w:pPr>
+      <w:r>
+        <w:rPr>
+          <w:rFonts w:asciiTheme="majorBidi" w:eastAsia="Times New Roman" w:hAnsiTheme="majorBidi" w:cstheme="majorBidi"/>
+          <w:sz w:val="44"/>
+          <w:szCs w:val="44"/>
+        </w:rPr>
+        <w:t>Turing Machine Two</w:t>
+      </w:r>
+    </w:p>
+    <w:p>
+      <w:pPr>
+        <w:jc w:val="center"/>
+        <w:rPr>
+          <w:rFonts w:asciiTheme="majorBidi" w:eastAsia="Times New Roman" w:hAnsiTheme="majorBidi" w:cstheme="majorBidi"/>
+          <w:sz w:val="20"/>
+          <w:szCs w:val="20"/>
+        </w:rPr>
+      </w:pPr>
+      <w:r>
+        <w:rPr>
+          <w:rFonts w:asciiTheme="majorBidi" w:eastAsia="Times New Roman" w:hAnsiTheme="majorBidi" w:cstheme="majorBidi"/>
+          <w:sz w:val="20"/>
+          <w:szCs w:val="20"/>
+        </w:rPr>
+        <w:t>(This was already made before the mail)</w:t>
+      </w:r>
+    </w:p>
+    <w:p>
+      <w:pPr>
+        <w:rPr>
+          <w:rFonts w:asciiTheme="majorBidi" w:eastAsia="Times New Roman" w:hAnsiTheme="majorBidi" w:cstheme="majorBidi"/>
+          <w:sz w:val="24"/>
+          <w:szCs w:val="24"/>
+        </w:rPr>
+      </w:pPr>
+      <w:r>
+        <w:rPr>
+          <w:rFonts w:asciiTheme="majorBidi" w:eastAsia="Times New Roman" w:hAnsiTheme="majorBidi" w:cstheme="majorBidi"/>
+          <w:sz w:val="24"/>
+          <w:szCs w:val="24"/>
+        </w:rPr>
+        <w:t xml:space="preserve">The given of the </w:t>
+      </w:r>
+      <w:r>
+        <w:rPr>
+          <w:rFonts w:asciiTheme="majorBidi" w:eastAsia="Times New Roman" w:hAnsiTheme="majorBidi" w:cstheme="majorBidi"/>
+          <w:sz w:val="24"/>
+          <w:szCs w:val="24"/>
+        </w:rPr>
+        <w:t xml:space="preserve">equation </w:t>
+      </w:r>
+      <w:r>
+        <w:rPr>
+          <w:rFonts w:asciiTheme="majorBidi" w:eastAsia="Times New Roman" w:hAnsiTheme="majorBidi" w:cstheme="majorBidi"/>
+          <w:sz w:val="24"/>
+          <w:szCs w:val="24"/>
+        </w:rPr>
+        <w:t xml:space="preserve">x^2 </w:t>
+      </w:r>
+      <w:r>
+        <w:rPr>
+          <w:rFonts w:asciiTheme="majorBidi" w:eastAsia="Times New Roman" w:hAnsiTheme="majorBidi" w:cstheme="majorBidi"/>
+          <w:sz w:val="24"/>
+          <w:szCs w:val="24"/>
+        </w:rPr>
+        <w:t xml:space="preserve">for every x&gt;=0 </w:t>
+      </w:r>
+      <w:r>
+        <w:rPr>
+          <w:rFonts w:asciiTheme="majorBidi" w:eastAsia="Times New Roman" w:hAnsiTheme="majorBidi" w:cstheme="majorBidi"/>
+          <w:sz w:val="24"/>
+          <w:szCs w:val="24"/>
+        </w:rPr>
+        <w:t xml:space="preserve">can be described through the following </w:t>
+      </w:r>
+      <w:r>
+        <w:rPr>
+          <w:rFonts w:asciiTheme="majorBidi" w:eastAsia="Times New Roman" w:hAnsiTheme="majorBidi" w:cstheme="majorBidi"/>
+          <w:sz w:val="24"/>
+          <w:szCs w:val="24"/>
+        </w:rPr>
+        <w:t>Turing Machine</w:t>
+      </w:r>
+      <w:r>
+        <w:rPr>
+          <w:rFonts w:asciiTheme="majorBidi" w:eastAsia="Times New Roman" w:hAnsiTheme="majorBidi" w:cstheme="majorBidi"/>
+          <w:sz w:val="24"/>
+          <w:szCs w:val="24"/>
+        </w:rPr>
+        <w:t xml:space="preserve"> description and</w:t>
+      </w:r>
+      <w:r>
+        <w:rPr>
+          <w:rFonts w:asciiTheme="majorBidi" w:eastAsia="Times New Roman" w:hAnsiTheme="majorBidi" w:cstheme="majorBidi"/>
+          <w:sz w:val="24"/>
+          <w:szCs w:val="24"/>
+        </w:rPr>
+        <w:t xml:space="preserve"> diagram</w:t>
+      </w:r>
+      <w:r>
+        <w:rPr>
+          <w:rFonts w:asciiTheme="majorBidi" w:eastAsia="Times New Roman" w:hAnsiTheme="majorBidi" w:cstheme="majorBidi"/>
+          <w:sz w:val="24"/>
+          <w:szCs w:val="24"/>
+        </w:rPr>
+        <w:t>.</w:t>
+      </w:r>
+    </w:p>
+    <w:p>
+      <w:pPr>
+        <w:rPr>
+          <w:rFonts w:asciiTheme="majorBidi" w:eastAsia="Times New Roman" w:hAnsiTheme="majorBidi" w:cstheme="majorBidi"/>
+          <w:sz w:val="24"/>
+          <w:szCs w:val="24"/>
+        </w:rPr>
+      </w:pPr>
+      <w:r>
+        <w:rPr>
+          <w:rFonts w:asciiTheme="majorBidi" w:eastAsia="Times New Roman" w:hAnsiTheme="majorBidi" w:cstheme="majorBidi"/>
+          <w:sz w:val="24"/>
+          <w:szCs w:val="24"/>
+        </w:rPr>
+        <w:t>Q = (q0, q1, q2,</w:t>
+      </w:r>
+      <w:r>
+        <w:rPr>
+          <w:rFonts w:asciiTheme="majorBidi" w:eastAsia="Times New Roman" w:hAnsiTheme="majorBidi" w:cstheme="majorBidi"/>
+          <w:sz w:val="24"/>
+          <w:szCs w:val="24"/>
+        </w:rPr>
+        <w:t xml:space="preserve"> </w:t>
+      </w:r>
+      <w:r>
+        <w:rPr>
+          <w:rFonts w:asciiTheme="majorBidi" w:eastAsia="Times New Roman" w:hAnsiTheme="majorBidi" w:cstheme="majorBidi"/>
+          <w:sz w:val="24"/>
+          <w:szCs w:val="24"/>
+        </w:rPr>
+        <w:t>q3,</w:t>
+      </w:r>
+      <w:r>
+        <w:rPr>
+          <w:rFonts w:asciiTheme="majorBidi" w:eastAsia="Times New Roman" w:hAnsiTheme="majorBidi" w:cstheme="majorBidi"/>
+          <w:sz w:val="24"/>
+          <w:szCs w:val="24"/>
+        </w:rPr>
+        <w:t xml:space="preserve"> </w:t>
+      </w:r>
+      <w:r>
+        <w:rPr>
+          <w:rFonts w:asciiTheme="majorBidi" w:eastAsia="Times New Roman" w:hAnsiTheme="majorBidi" w:cstheme="majorBidi"/>
+          <w:sz w:val="24"/>
+          <w:szCs w:val="24"/>
+        </w:rPr>
+        <w:t>q4,</w:t>
+      </w:r>
+      <w:r>
+        <w:rPr>
+          <w:rFonts w:asciiTheme="majorBidi" w:eastAsia="Times New Roman" w:hAnsiTheme="majorBidi" w:cstheme="majorBidi"/>
+          <w:sz w:val="24"/>
+          <w:szCs w:val="24"/>
+        </w:rPr>
+        <w:t xml:space="preserve"> </w:t>
+      </w:r>
+      <w:r>
+        <w:rPr>
+          <w:rFonts w:asciiTheme="majorBidi" w:eastAsia="Times New Roman" w:hAnsiTheme="majorBidi" w:cstheme="majorBidi"/>
+          <w:sz w:val="24"/>
+          <w:szCs w:val="24"/>
+        </w:rPr>
+        <w:t>q5,</w:t>
+      </w:r>
+      <w:r>
+        <w:rPr>
+          <w:rFonts w:asciiTheme="majorBidi" w:eastAsia="Times New Roman" w:hAnsiTheme="majorBidi" w:cstheme="majorBidi"/>
+          <w:sz w:val="24"/>
+          <w:szCs w:val="24"/>
+        </w:rPr>
+        <w:t xml:space="preserve"> </w:t>
+      </w:r>
+      <w:r>
+        <w:rPr>
+          <w:rFonts w:asciiTheme="majorBidi" w:eastAsia="Times New Roman" w:hAnsiTheme="majorBidi" w:cstheme="majorBidi"/>
+          <w:sz w:val="24"/>
+          <w:szCs w:val="24"/>
+        </w:rPr>
+        <w:t>q6,</w:t>
+      </w:r>
+      <w:r>
+        <w:rPr>
+          <w:rFonts w:asciiTheme="majorBidi" w:eastAsia="Times New Roman" w:hAnsiTheme="majorBidi" w:cstheme="majorBidi"/>
+          <w:sz w:val="24"/>
+          <w:szCs w:val="24"/>
+        </w:rPr>
+        <w:t xml:space="preserve"> </w:t>
+      </w:r>
+      <w:r>
+        <w:rPr>
+          <w:rFonts w:asciiTheme="majorBidi" w:eastAsia="Times New Roman" w:hAnsiTheme="majorBidi" w:cstheme="majorBidi"/>
+          <w:sz w:val="24"/>
+          <w:szCs w:val="24"/>
+        </w:rPr>
+        <w:t>q7,</w:t>
+      </w:r>
+      <w:r>
+        <w:rPr>
+          <w:rFonts w:asciiTheme="majorBidi" w:eastAsia="Times New Roman" w:hAnsiTheme="majorBidi" w:cstheme="majorBidi"/>
+          <w:sz w:val="24"/>
+          <w:szCs w:val="24"/>
+        </w:rPr>
+        <w:t xml:space="preserve"> </w:t>
+      </w:r>
+      <w:r>
+        <w:rPr>
+          <w:rFonts w:asciiTheme="majorBidi" w:eastAsia="Times New Roman" w:hAnsiTheme="majorBidi" w:cstheme="majorBidi"/>
+          <w:sz w:val="24"/>
+          <w:szCs w:val="24"/>
+        </w:rPr>
+        <w:t>q8,</w:t>
+      </w:r>
+      <w:r>
+        <w:rPr>
+          <w:rFonts w:asciiTheme="majorBidi" w:eastAsia="Times New Roman" w:hAnsiTheme="majorBidi" w:cstheme="majorBidi"/>
+          <w:sz w:val="24"/>
+          <w:szCs w:val="24"/>
+        </w:rPr>
+        <w:t xml:space="preserve"> </w:t>
+      </w:r>
+      <w:r>
+        <w:rPr>
+          <w:rFonts w:asciiTheme="majorBidi" w:eastAsia="Times New Roman" w:hAnsiTheme="majorBidi" w:cstheme="majorBidi"/>
+          <w:sz w:val="24"/>
+          <w:szCs w:val="24"/>
+        </w:rPr>
+        <w:t>q9,</w:t>
+      </w:r>
+      <w:r>
+        <w:rPr>
+          <w:rFonts w:asciiTheme="majorBidi" w:eastAsia="Times New Roman" w:hAnsiTheme="majorBidi" w:cstheme="majorBidi"/>
+          <w:sz w:val="24"/>
+          <w:szCs w:val="24"/>
+        </w:rPr>
+        <w:t xml:space="preserve"> </w:t>
+      </w:r>
+      <w:r>
+        <w:rPr>
+          <w:rFonts w:asciiTheme="majorBidi" w:eastAsia="Times New Roman" w:hAnsiTheme="majorBidi" w:cstheme="majorBidi"/>
+          <w:sz w:val="24"/>
+          <w:szCs w:val="24"/>
+        </w:rPr>
+        <w:t>q10,</w:t>
+      </w:r>
+      <w:r>
+        <w:rPr>
+          <w:rFonts w:asciiTheme="majorBidi" w:eastAsia="Times New Roman" w:hAnsiTheme="majorBidi" w:cstheme="majorBidi"/>
+          <w:sz w:val="24"/>
+          <w:szCs w:val="24"/>
+        </w:rPr>
+        <w:t xml:space="preserve"> </w:t>
+      </w:r>
+      <w:r>
+        <w:rPr>
+          <w:rFonts w:asciiTheme="majorBidi" w:eastAsia="Times New Roman" w:hAnsiTheme="majorBidi" w:cstheme="majorBidi"/>
+          <w:sz w:val="24"/>
+          <w:szCs w:val="24"/>
+        </w:rPr>
+        <w:t>q11)</w:t>
+      </w:r>
+    </w:p>
+    <w:p>
+      <w:pPr>
+        <w:rPr>
+          <w:rFonts w:asciiTheme="majorBidi" w:hAnsiTheme="majorBidi" w:cstheme="majorBidi"/>
+          <w:color w:val="000000"/>
+          <w:sz w:val="24"/>
+          <w:szCs w:val="24"/>
+        </w:rPr>
+      </w:pPr>
+      <w:r>
+        <w:rPr>
+          <w:rFonts w:asciiTheme="majorBidi" w:hAnsiTheme="majorBidi" w:cstheme="majorBidi"/>
+          <w:color w:val="000000"/>
+          <w:sz w:val="24"/>
+          <w:szCs w:val="24"/>
+        </w:rPr>
+        <w:t>∑</w:t>
+      </w:r>
+      <w:r>
+        <w:rPr>
+          <w:rFonts w:asciiTheme="majorBidi" w:hAnsiTheme="majorBidi" w:cstheme="majorBidi"/>
+          <w:color w:val="000000"/>
+          <w:sz w:val="24"/>
+          <w:szCs w:val="24"/>
+        </w:rPr>
+        <w:t xml:space="preserve"> = (1, #)</w:t>
+      </w:r>
+    </w:p>
+    <w:p>
+      <w:pPr>
+        <w:rPr>
+          <w:rFonts w:asciiTheme="majorBidi" w:eastAsia="Times New Roman" w:hAnsiTheme="majorBidi" w:cstheme="majorBidi"/>
+          <w:sz w:val="24"/>
+          <w:szCs w:val="24"/>
+        </w:rPr>
+      </w:pPr>
+      <w:r>
+        <w:rPr>
+          <w:rFonts w:asciiTheme="majorBidi" w:eastAsia="Times New Roman" w:hAnsiTheme="majorBidi" w:cstheme="majorBidi"/>
+          <w:sz w:val="24"/>
+          <w:szCs w:val="24"/>
+        </w:rPr>
+        <w:t>Γ</w:t>
+      </w:r>
+      <w:r>
+        <w:rPr>
+          <w:rFonts w:asciiTheme="majorBidi" w:eastAsia="Times New Roman" w:hAnsiTheme="majorBidi" w:cstheme="majorBidi"/>
+          <w:sz w:val="24"/>
+          <w:szCs w:val="24"/>
+        </w:rPr>
+        <w:t xml:space="preserve"> = (0, 1, #, b, x</w:t>
+      </w:r>
+      <w:r>
+        <w:rPr>
+          <w:rFonts w:asciiTheme="majorBidi" w:eastAsia="Times New Roman" w:hAnsiTheme="majorBidi" w:cstheme="majorBidi"/>
+          <w:sz w:val="24"/>
+          <w:szCs w:val="24"/>
+        </w:rPr>
+        <w:t>, y</w:t>
+      </w:r>
+      <w:r>
+        <w:rPr>
+          <w:rFonts w:asciiTheme="majorBidi" w:eastAsia="Times New Roman" w:hAnsiTheme="majorBidi" w:cstheme="majorBidi"/>
+          <w:sz w:val="24"/>
+          <w:szCs w:val="24"/>
+        </w:rPr>
+        <w:t>)</w:t>
+      </w:r>
+    </w:p>
+    <w:p>
+      <w:pPr>
+        <w:rPr>
+          <w:rFonts w:asciiTheme="majorBidi" w:eastAsia="Times New Roman" w:hAnsiTheme="majorBidi" w:cstheme="majorBidi"/>
+          <w:sz w:val="24"/>
+          <w:szCs w:val="24"/>
+        </w:rPr>
+      </w:pPr>
+      <w:proofErr w:type="gramStart"/>
+      <w:r>
+        <w:rPr>
+          <w:rFonts w:asciiTheme="majorBidi" w:eastAsia="Times New Roman" w:hAnsiTheme="majorBidi" w:cstheme="majorBidi"/>
+          <w:sz w:val="24"/>
+          <w:szCs w:val="24"/>
+        </w:rPr>
+        <w:t>q0</w:t>
+      </w:r>
+      <w:proofErr w:type="gramEnd"/>
+      <w:r>
+        <w:rPr>
+          <w:rFonts w:asciiTheme="majorBidi" w:eastAsia="Times New Roman" w:hAnsiTheme="majorBidi" w:cstheme="majorBidi"/>
+          <w:sz w:val="24"/>
+          <w:szCs w:val="24"/>
+        </w:rPr>
+        <w:t xml:space="preserve"> is the start state.</w:t>
+      </w:r>
+    </w:p>
+    <w:p>
+      <w:pPr>
+        <w:rPr>
+          <w:rFonts w:asciiTheme="majorBidi" w:eastAsia="Times New Roman" w:hAnsiTheme="majorBidi" w:cstheme="majorBidi"/>
+          <w:sz w:val="24"/>
+          <w:szCs w:val="24"/>
+          <w:vertAlign w:val="subscript"/>
+        </w:rPr>
+      </w:pPr>
+      <w:proofErr w:type="gramStart"/>
+      <w:r>
+        <w:rPr>
+          <w:rFonts w:asciiTheme="majorBidi" w:eastAsia="Times New Roman" w:hAnsiTheme="majorBidi" w:cstheme="majorBidi"/>
+          <w:sz w:val="24"/>
+          <w:szCs w:val="24"/>
+        </w:rPr>
+        <w:t>q11</w:t>
+      </w:r>
+      <w:proofErr w:type="gramEnd"/>
+      <w:r>
+        <w:rPr>
+          <w:rFonts w:asciiTheme="majorBidi" w:eastAsia="Times New Roman" w:hAnsiTheme="majorBidi" w:cstheme="majorBidi"/>
+          <w:sz w:val="24"/>
+          <w:szCs w:val="24"/>
+        </w:rPr>
+        <w:t xml:space="preserve"> is </w:t>
+      </w:r>
+      <w:proofErr w:type="spellStart"/>
+      <w:r>
+        <w:rPr>
+          <w:rFonts w:asciiTheme="majorBidi" w:eastAsia="Times New Roman" w:hAnsiTheme="majorBidi" w:cstheme="majorBidi"/>
+          <w:sz w:val="24"/>
+          <w:szCs w:val="24"/>
+        </w:rPr>
+        <w:t>q</w:t>
+      </w:r>
+      <w:r>
+        <w:rPr>
+          <w:rFonts w:asciiTheme="majorBidi" w:eastAsia="Times New Roman" w:hAnsiTheme="majorBidi" w:cstheme="majorBidi"/>
+          <w:sz w:val="24"/>
+          <w:szCs w:val="24"/>
+          <w:vertAlign w:val="subscript"/>
+        </w:rPr>
+        <w:t>accept</w:t>
+      </w:r>
+      <w:proofErr w:type="spellEnd"/>
+    </w:p>
+    <w:p>
+      <w:pPr>
+        <w:rPr>
+          <w:rFonts w:asciiTheme="majorBidi" w:eastAsia="Times New Roman" w:hAnsiTheme="majorBidi" w:cstheme="majorBidi"/>
+          <w:sz w:val="24"/>
+          <w:szCs w:val="24"/>
+        </w:rPr>
+      </w:pPr>
+      <w:r>
+        <w:rPr>
+          <w:rFonts w:asciiTheme="majorBidi" w:eastAsia="Times New Roman" w:hAnsiTheme="majorBidi" w:cstheme="majorBidi"/>
+          <w:sz w:val="24"/>
+          <w:szCs w:val="24"/>
+        </w:rPr>
+        <w:t xml:space="preserve">Any state other than q11 is a </w:t>
+      </w:r>
+      <w:proofErr w:type="spellStart"/>
+      <w:r>
+        <w:rPr>
+          <w:rFonts w:asciiTheme="majorBidi" w:eastAsia="Times New Roman" w:hAnsiTheme="majorBidi" w:cstheme="majorBidi"/>
+          <w:sz w:val="24"/>
+          <w:szCs w:val="24"/>
+        </w:rPr>
+        <w:t>q</w:t>
+      </w:r>
+      <w:r>
+        <w:rPr>
+          <w:rFonts w:asciiTheme="majorBidi" w:eastAsia="Times New Roman" w:hAnsiTheme="majorBidi" w:cstheme="majorBidi"/>
+          <w:sz w:val="24"/>
+          <w:szCs w:val="24"/>
+          <w:vertAlign w:val="subscript"/>
+        </w:rPr>
+        <w:t>reject</w:t>
+      </w:r>
+      <w:proofErr w:type="spellEnd"/>
+    </w:p>
+    <w:p>
+      <w:pPr>
+        <w:rPr>
+          <w:rFonts w:asciiTheme="majorBidi" w:eastAsia="Times New Roman" w:hAnsiTheme="majorBidi" w:cstheme="majorBidi"/>
+          <w:sz w:val="24"/>
+          <w:szCs w:val="24"/>
+        </w:rPr>
+      </w:pPr>
+    </w:p>
+    <w:p>
+      <w:pPr>
+        <w:rPr>
+          <w:rFonts w:asciiTheme="majorBidi" w:eastAsia="Times New Roman" w:hAnsiTheme="majorBidi" w:cstheme="majorBidi"/>
+          <w:sz w:val="24"/>
+          <w:szCs w:val="24"/>
+        </w:rPr>
+      </w:pPr>
+      <w:r>
+        <w:object w:dxaOrig="6841" w:dyaOrig="4575">
+          <v:shape id="_x0000_i1028" type="#_x0000_t75" style="width:342pt;height:228.75pt" o:ole="">
+            <v:imagedata r:id="rId11" o:title=""/>
+          </v:shape>
+          <o:OLEObject Type="Embed" ProgID="Visio.Drawing.15" ShapeID="_x0000_i1028" DrawAspect="Content" ObjectID="_1606856482" r:id="rId12"/>
+        </w:object>
+      </w:r>
+    </w:p>
+    <w:p>
+      <w:pPr>
+        <w:rPr>
+          <w:rFonts w:asciiTheme="majorBidi" w:hAnsiTheme="majorBidi" w:cstheme="majorBidi"/>
+          <w:sz w:val="24"/>
+          <w:szCs w:val="24"/>
+        </w:rPr>
+      </w:pPr>
+      <w:r>
+        <w:rPr>
+          <w:rFonts w:asciiTheme="majorBidi" w:hAnsiTheme="majorBidi" w:cstheme="majorBidi"/>
+          <w:sz w:val="24"/>
+          <w:szCs w:val="24"/>
+        </w:rPr>
+        <w:t>This machine consists of 12 states, including the entry state q0 and the accepting state q11 colored in blue.</w:t>
+      </w:r>
+    </w:p>
+    <w:p>
+      <w:pPr>
+        <w:rPr>
+          <w:rFonts w:asciiTheme="majorBidi" w:hAnsiTheme="majorBidi" w:cstheme="majorBidi"/>
+          <w:sz w:val="24"/>
+          <w:szCs w:val="24"/>
+        </w:rPr>
+      </w:pPr>
+      <w:r>
+        <w:rPr>
+          <w:rFonts w:asciiTheme="majorBidi" w:hAnsiTheme="majorBidi" w:cstheme="majorBidi"/>
+          <w:sz w:val="24"/>
+          <w:szCs w:val="24"/>
+        </w:rPr>
+        <w:t>The input is similar to the first problem #111# for 3.</w:t>
+      </w:r>
+    </w:p>
+    <w:p>
+      <w:pPr>
+        <w:rPr>
+          <w:rFonts w:asciiTheme="majorBidi" w:hAnsiTheme="majorBidi" w:cstheme="majorBidi"/>
+          <w:sz w:val="24"/>
+          <w:szCs w:val="24"/>
+        </w:rPr>
+      </w:pPr>
+      <w:r>
+        <w:rPr>
+          <w:rFonts w:asciiTheme="majorBidi" w:hAnsiTheme="majorBidi" w:cstheme="majorBidi"/>
+          <w:sz w:val="24"/>
+          <w:szCs w:val="24"/>
+        </w:rPr>
+        <w:t xml:space="preserve">The gist of this operation is to first turn the problem from simple x to </w:t>
+      </w:r>
+      <w:proofErr w:type="spellStart"/>
+      <w:r>
+        <w:rPr>
+          <w:rFonts w:asciiTheme="majorBidi" w:hAnsiTheme="majorBidi" w:cstheme="majorBidi"/>
+          <w:sz w:val="24"/>
+          <w:szCs w:val="24"/>
+        </w:rPr>
+        <w:t>x+x</w:t>
+      </w:r>
+      <w:proofErr w:type="spellEnd"/>
+      <w:r>
+        <w:rPr>
+          <w:rFonts w:asciiTheme="majorBidi" w:hAnsiTheme="majorBidi" w:cstheme="majorBidi"/>
+          <w:sz w:val="24"/>
+          <w:szCs w:val="24"/>
+        </w:rPr>
+        <w:t xml:space="preserve"> using the states q0, q1, q2 and q3. Than this operation is turned into x*x, which is equivalent to x^2 using the states q4 to q11. </w:t>
+      </w:r>
+    </w:p>
+    <w:p>
+      <w:pPr>
+        <w:rPr>
+          <w:rFonts w:asciiTheme="majorBidi" w:hAnsiTheme="majorBidi" w:cstheme="majorBidi"/>
+          <w:sz w:val="24"/>
+          <w:szCs w:val="24"/>
+        </w:rPr>
+      </w:pPr>
       <w:r>
         <w:rPr>
           <w:rFonts w:asciiTheme="majorBidi" w:hAnsiTheme="majorBidi" w:cstheme="majorBidi"/>
@@ -1991,7 +4083,93 @@
           <w:szCs w:val="24"/>
         </w:rPr>
         <w:lastRenderedPageBreak/>
-        <w:t xml:space="preserve">While this one turns x into 1 when it comes back, for example at the beginning of the second loop, this should be the output </w:t>
+        <w:t>The mach</w:t>
+      </w:r>
+      <w:r>
+        <w:rPr>
+          <w:rFonts w:asciiTheme="majorBidi" w:hAnsiTheme="majorBidi" w:cstheme="majorBidi"/>
+          <w:sz w:val="24"/>
+          <w:szCs w:val="24"/>
+        </w:rPr>
+        <w:t>ine works following this logic:</w:t>
+      </w:r>
+    </w:p>
+    <w:p>
+      <w:pPr>
+        <w:rPr>
+          <w:rFonts w:asciiTheme="majorBidi" w:hAnsiTheme="majorBidi" w:cstheme="majorBidi"/>
+          <w:sz w:val="24"/>
+          <w:szCs w:val="24"/>
+        </w:rPr>
+      </w:pPr>
+      <w:r>
+        <w:rPr>
+          <w:rFonts w:asciiTheme="majorBidi" w:hAnsiTheme="majorBidi" w:cstheme="majorBidi"/>
+          <w:sz w:val="24"/>
+          <w:szCs w:val="24"/>
+        </w:rPr>
+        <w:t>(</w:t>
+      </w:r>
+      <w:proofErr w:type="gramStart"/>
+      <w:r>
+        <w:rPr>
+          <w:rFonts w:asciiTheme="majorBidi" w:hAnsiTheme="majorBidi" w:cstheme="majorBidi"/>
+          <w:sz w:val="24"/>
+          <w:szCs w:val="24"/>
+        </w:rPr>
+        <w:t>b</w:t>
+      </w:r>
+      <w:proofErr w:type="gramEnd"/>
+      <w:r>
+        <w:rPr>
+          <w:rFonts w:asciiTheme="majorBidi" w:hAnsiTheme="majorBidi" w:cstheme="majorBidi"/>
+          <w:sz w:val="24"/>
+          <w:szCs w:val="24"/>
+        </w:rPr>
+        <w:t xml:space="preserve"> refers to blank) (The code logically adds blanks for every time the index reaches the end of the tape)</w:t>
+      </w:r>
+    </w:p>
+    <w:p>
+      <w:pPr>
+        <w:rPr>
+          <w:rFonts w:asciiTheme="majorBidi" w:hAnsiTheme="majorBidi" w:cstheme="majorBidi"/>
+          <w:sz w:val="24"/>
+          <w:szCs w:val="24"/>
+        </w:rPr>
+      </w:pPr>
+      <w:r>
+        <w:rPr>
+          <w:rFonts w:asciiTheme="majorBidi" w:hAnsiTheme="majorBidi" w:cstheme="majorBidi"/>
+          <w:sz w:val="24"/>
+          <w:szCs w:val="24"/>
+        </w:rPr>
+        <w:t>1) Follow step</w:t>
+      </w:r>
+      <w:r>
+        <w:rPr>
+          <w:rFonts w:asciiTheme="majorBidi" w:hAnsiTheme="majorBidi" w:cstheme="majorBidi"/>
+          <w:sz w:val="24"/>
+          <w:szCs w:val="24"/>
+        </w:rPr>
+        <w:t xml:space="preserve">s 1 to 5 in the previous problem explanation. </w:t>
+      </w:r>
+    </w:p>
+    <w:p>
+      <w:pPr>
+        <w:rPr>
+          <w:rFonts w:asciiTheme="majorBidi" w:hAnsiTheme="majorBidi" w:cstheme="majorBidi"/>
+          <w:color w:val="000000" w:themeColor="text1"/>
+          <w:sz w:val="24"/>
+          <w:szCs w:val="24"/>
+        </w:rPr>
+      </w:pPr>
+      <w:r>
+        <w:rPr>
+          <w:rFonts w:asciiTheme="majorBidi" w:hAnsiTheme="majorBidi" w:cstheme="majorBidi"/>
+          <w:sz w:val="24"/>
+          <w:szCs w:val="24"/>
+        </w:rPr>
+        <w:t xml:space="preserve">2) Same as the previous problem, the difference however is that it adds 0s after the second # and later ignores them as in step 5 instead of the ones. So the output becomes </w:t>
       </w:r>
       <w:r>
         <w:rPr>
@@ -2007,6 +4185,563 @@
           <w:sz w:val="24"/>
           <w:szCs w:val="24"/>
         </w:rPr>
+        <w:t>x</w:t>
+      </w:r>
+      <w:r>
+        <w:rPr>
+          <w:rFonts w:asciiTheme="majorBidi" w:hAnsiTheme="majorBidi" w:cstheme="majorBidi"/>
+          <w:sz w:val="24"/>
+          <w:szCs w:val="24"/>
+        </w:rPr>
+        <w:t>11#0</w:t>
+      </w:r>
+      <w:r>
+        <w:rPr>
+          <w:rFonts w:asciiTheme="majorBidi" w:hAnsiTheme="majorBidi" w:cstheme="majorBidi"/>
+          <w:color w:val="FF0000"/>
+          <w:sz w:val="24"/>
+          <w:szCs w:val="24"/>
+        </w:rPr>
+        <w:t>b</w:t>
+      </w:r>
+      <w:r>
+        <w:rPr>
+          <w:rFonts w:asciiTheme="majorBidi" w:hAnsiTheme="majorBidi" w:cstheme="majorBidi"/>
+          <w:color w:val="000000" w:themeColor="text1"/>
+          <w:sz w:val="24"/>
+          <w:szCs w:val="24"/>
+        </w:rPr>
+        <w:t>.</w:t>
+      </w:r>
+    </w:p>
+    <w:p>
+      <w:pPr>
+        <w:rPr>
+          <w:rFonts w:asciiTheme="majorBidi" w:hAnsiTheme="majorBidi" w:cstheme="majorBidi"/>
+          <w:sz w:val="24"/>
+          <w:szCs w:val="24"/>
+        </w:rPr>
+      </w:pPr>
+      <w:r>
+        <w:rPr>
+          <w:rFonts w:asciiTheme="majorBidi" w:hAnsiTheme="majorBidi" w:cstheme="majorBidi"/>
+          <w:color w:val="000000" w:themeColor="text1"/>
+          <w:sz w:val="24"/>
+          <w:szCs w:val="24"/>
+        </w:rPr>
+        <w:t>3)</w:t>
+      </w:r>
+      <w:r>
+        <w:rPr>
+          <w:rFonts w:asciiTheme="majorBidi" w:hAnsiTheme="majorBidi" w:cstheme="majorBidi"/>
+          <w:color w:val="000000" w:themeColor="text1"/>
+          <w:sz w:val="24"/>
+          <w:szCs w:val="24"/>
+        </w:rPr>
+        <w:t xml:space="preserve"> And then it comes back, ignoring all 1s, 0s and #</w:t>
+      </w:r>
+      <w:r>
+        <w:rPr>
+          <w:rFonts w:asciiTheme="majorBidi" w:hAnsiTheme="majorBidi" w:cstheme="majorBidi"/>
+          <w:color w:val="000000" w:themeColor="text1"/>
+          <w:sz w:val="24"/>
+          <w:szCs w:val="24"/>
+        </w:rPr>
+        <w:t xml:space="preserve"> until the first x</w:t>
+      </w:r>
+      <w:r>
+        <w:rPr>
+          <w:rFonts w:asciiTheme="majorBidi" w:hAnsiTheme="majorBidi" w:cstheme="majorBidi"/>
+          <w:color w:val="000000" w:themeColor="text1"/>
+          <w:sz w:val="24"/>
+          <w:szCs w:val="24"/>
+        </w:rPr>
+        <w:t xml:space="preserve">. </w:t>
+      </w:r>
+      <w:r>
+        <w:rPr>
+          <w:rFonts w:asciiTheme="majorBidi" w:hAnsiTheme="majorBidi" w:cstheme="majorBidi"/>
+          <w:sz w:val="24"/>
+          <w:szCs w:val="24"/>
+        </w:rPr>
+        <w:t>#</w:t>
+      </w:r>
+      <w:r>
+        <w:rPr>
+          <w:rFonts w:asciiTheme="majorBidi" w:hAnsiTheme="majorBidi" w:cstheme="majorBidi"/>
+          <w:color w:val="FF0000"/>
+          <w:sz w:val="24"/>
+          <w:szCs w:val="24"/>
+        </w:rPr>
+        <w:t>x</w:t>
+      </w:r>
+      <w:r>
+        <w:rPr>
+          <w:rFonts w:asciiTheme="majorBidi" w:hAnsiTheme="majorBidi" w:cstheme="majorBidi"/>
+          <w:sz w:val="24"/>
+          <w:szCs w:val="24"/>
+        </w:rPr>
+        <w:t>11#0</w:t>
+      </w:r>
+      <w:r>
+        <w:rPr>
+          <w:rFonts w:asciiTheme="majorBidi" w:hAnsiTheme="majorBidi" w:cstheme="majorBidi"/>
+          <w:sz w:val="24"/>
+          <w:szCs w:val="24"/>
+        </w:rPr>
+        <w:t>b</w:t>
+      </w:r>
+      <w:r>
+        <w:rPr>
+          <w:rFonts w:asciiTheme="majorBidi" w:hAnsiTheme="majorBidi" w:cstheme="majorBidi"/>
+          <w:sz w:val="24"/>
+          <w:szCs w:val="24"/>
+        </w:rPr>
+        <w:t>.</w:t>
+      </w:r>
+    </w:p>
+    <w:p>
+      <w:pPr>
+        <w:rPr>
+          <w:rFonts w:asciiTheme="majorBidi" w:hAnsiTheme="majorBidi" w:cstheme="majorBidi"/>
+          <w:sz w:val="24"/>
+          <w:szCs w:val="24"/>
+        </w:rPr>
+      </w:pPr>
+      <w:r>
+        <w:rPr>
+          <w:rFonts w:asciiTheme="majorBidi" w:hAnsiTheme="majorBidi" w:cstheme="majorBidi"/>
+          <w:sz w:val="24"/>
+          <w:szCs w:val="24"/>
+        </w:rPr>
+        <w:t>4) Repeat until the tape is like this #xx</w:t>
+      </w:r>
+      <w:r>
+        <w:rPr>
+          <w:rFonts w:asciiTheme="majorBidi" w:hAnsiTheme="majorBidi" w:cstheme="majorBidi"/>
+          <w:color w:val="FF0000"/>
+          <w:sz w:val="24"/>
+          <w:szCs w:val="24"/>
+        </w:rPr>
+        <w:t>x</w:t>
+      </w:r>
+      <w:r>
+        <w:rPr>
+          <w:rFonts w:asciiTheme="majorBidi" w:hAnsiTheme="majorBidi" w:cstheme="majorBidi"/>
+          <w:sz w:val="24"/>
+          <w:szCs w:val="24"/>
+        </w:rPr>
+        <w:t>#000b</w:t>
+      </w:r>
+      <w:r>
+        <w:rPr>
+          <w:rFonts w:asciiTheme="majorBidi" w:hAnsiTheme="majorBidi" w:cstheme="majorBidi"/>
+          <w:sz w:val="24"/>
+          <w:szCs w:val="24"/>
+        </w:rPr>
+        <w:t>.</w:t>
+      </w:r>
+    </w:p>
+    <w:p>
+      <w:pPr>
+        <w:rPr>
+          <w:rFonts w:asciiTheme="majorBidi" w:hAnsiTheme="majorBidi" w:cstheme="majorBidi"/>
+          <w:sz w:val="24"/>
+          <w:szCs w:val="24"/>
+        </w:rPr>
+      </w:pPr>
+      <w:r>
+        <w:rPr>
+          <w:rFonts w:asciiTheme="majorBidi" w:hAnsiTheme="majorBidi" w:cstheme="majorBidi"/>
+          <w:sz w:val="24"/>
+          <w:szCs w:val="24"/>
+        </w:rPr>
+        <w:t>5) Read x,</w:t>
+      </w:r>
+      <w:r>
+        <w:rPr>
+          <w:rFonts w:asciiTheme="majorBidi" w:hAnsiTheme="majorBidi" w:cstheme="majorBidi"/>
+          <w:sz w:val="24"/>
+          <w:szCs w:val="24"/>
+        </w:rPr>
+        <w:t xml:space="preserve"> write 0 than move right to q5</w:t>
+      </w:r>
+      <w:r>
+        <w:rPr>
+          <w:rFonts w:asciiTheme="majorBidi" w:hAnsiTheme="majorBidi" w:cstheme="majorBidi"/>
+          <w:sz w:val="24"/>
+          <w:szCs w:val="24"/>
+        </w:rPr>
+        <w:t>.</w:t>
+      </w:r>
+      <w:r>
+        <w:rPr>
+          <w:rFonts w:asciiTheme="majorBidi" w:hAnsiTheme="majorBidi" w:cstheme="majorBidi"/>
+          <w:sz w:val="24"/>
+          <w:szCs w:val="24"/>
+        </w:rPr>
+        <w:t xml:space="preserve"> #xx</w:t>
+      </w:r>
+      <w:r>
+        <w:rPr>
+          <w:rFonts w:asciiTheme="majorBidi" w:hAnsiTheme="majorBidi" w:cstheme="majorBidi"/>
+          <w:sz w:val="24"/>
+          <w:szCs w:val="24"/>
+        </w:rPr>
+        <w:t>0</w:t>
+      </w:r>
+      <w:r>
+        <w:rPr>
+          <w:rFonts w:asciiTheme="majorBidi" w:hAnsiTheme="majorBidi" w:cstheme="majorBidi"/>
+          <w:color w:val="FF0000"/>
+          <w:sz w:val="24"/>
+          <w:szCs w:val="24"/>
+        </w:rPr>
+        <w:t>#</w:t>
+      </w:r>
+      <w:r>
+        <w:rPr>
+          <w:rFonts w:asciiTheme="majorBidi" w:hAnsiTheme="majorBidi" w:cstheme="majorBidi"/>
+          <w:sz w:val="24"/>
+          <w:szCs w:val="24"/>
+        </w:rPr>
+        <w:t>000b</w:t>
+      </w:r>
+      <w:r>
+        <w:rPr>
+          <w:rFonts w:asciiTheme="majorBidi" w:hAnsiTheme="majorBidi" w:cstheme="majorBidi"/>
+          <w:sz w:val="24"/>
+          <w:szCs w:val="24"/>
+        </w:rPr>
+        <w:t>.</w:t>
+      </w:r>
+    </w:p>
+    <w:p>
+      <w:pPr>
+        <w:rPr>
+          <w:rFonts w:asciiTheme="majorBidi" w:hAnsiTheme="majorBidi" w:cstheme="majorBidi"/>
+          <w:sz w:val="24"/>
+          <w:szCs w:val="24"/>
+        </w:rPr>
+      </w:pPr>
+      <w:r>
+        <w:rPr>
+          <w:rFonts w:asciiTheme="majorBidi" w:hAnsiTheme="majorBidi" w:cstheme="majorBidi"/>
+          <w:sz w:val="24"/>
+          <w:szCs w:val="24"/>
+        </w:rPr>
+        <w:t xml:space="preserve">6) Read #, </w:t>
+      </w:r>
+      <w:r>
+        <w:rPr>
+          <w:rFonts w:asciiTheme="majorBidi" w:hAnsiTheme="majorBidi" w:cstheme="majorBidi"/>
+          <w:sz w:val="24"/>
+          <w:szCs w:val="24"/>
+        </w:rPr>
+        <w:t>write # and move right.</w:t>
+      </w:r>
+      <w:r>
+        <w:rPr>
+          <w:rFonts w:asciiTheme="majorBidi" w:hAnsiTheme="majorBidi" w:cstheme="majorBidi"/>
+          <w:sz w:val="24"/>
+          <w:szCs w:val="24"/>
+        </w:rPr>
+        <w:t xml:space="preserve"> </w:t>
+      </w:r>
+      <w:r>
+        <w:rPr>
+          <w:rFonts w:asciiTheme="majorBidi" w:hAnsiTheme="majorBidi" w:cstheme="majorBidi"/>
+          <w:sz w:val="24"/>
+          <w:szCs w:val="24"/>
+        </w:rPr>
+        <w:t>#xx</w:t>
+      </w:r>
+      <w:r>
+        <w:rPr>
+          <w:rFonts w:asciiTheme="majorBidi" w:hAnsiTheme="majorBidi" w:cstheme="majorBidi"/>
+          <w:sz w:val="24"/>
+          <w:szCs w:val="24"/>
+        </w:rPr>
+        <w:t>0</w:t>
+      </w:r>
+      <w:r>
+        <w:rPr>
+          <w:rFonts w:asciiTheme="majorBidi" w:hAnsiTheme="majorBidi" w:cstheme="majorBidi"/>
+          <w:sz w:val="24"/>
+          <w:szCs w:val="24"/>
+        </w:rPr>
+        <w:t>#</w:t>
+      </w:r>
+      <w:r>
+        <w:rPr>
+          <w:rFonts w:asciiTheme="majorBidi" w:hAnsiTheme="majorBidi" w:cstheme="majorBidi"/>
+          <w:color w:val="FF0000"/>
+          <w:sz w:val="24"/>
+          <w:szCs w:val="24"/>
+        </w:rPr>
+        <w:t>0</w:t>
+      </w:r>
+      <w:r>
+        <w:rPr>
+          <w:rFonts w:asciiTheme="majorBidi" w:hAnsiTheme="majorBidi" w:cstheme="majorBidi"/>
+          <w:sz w:val="24"/>
+          <w:szCs w:val="24"/>
+        </w:rPr>
+        <w:t>00b</w:t>
+      </w:r>
+      <w:r>
+        <w:rPr>
+          <w:rFonts w:asciiTheme="majorBidi" w:hAnsiTheme="majorBidi" w:cstheme="majorBidi"/>
+          <w:sz w:val="24"/>
+          <w:szCs w:val="24"/>
+        </w:rPr>
+        <w:t>, go to q6</w:t>
+      </w:r>
+      <w:r>
+        <w:rPr>
+          <w:rFonts w:asciiTheme="majorBidi" w:hAnsiTheme="majorBidi" w:cstheme="majorBidi"/>
+          <w:sz w:val="24"/>
+          <w:szCs w:val="24"/>
+        </w:rPr>
+        <w:t>.</w:t>
+      </w:r>
+    </w:p>
+    <w:p>
+      <w:pPr>
+        <w:rPr>
+          <w:rFonts w:asciiTheme="majorBidi" w:hAnsiTheme="majorBidi" w:cstheme="majorBidi"/>
+          <w:sz w:val="24"/>
+          <w:szCs w:val="24"/>
+        </w:rPr>
+      </w:pPr>
+      <w:r>
+        <w:rPr>
+          <w:rFonts w:asciiTheme="majorBidi" w:hAnsiTheme="majorBidi" w:cstheme="majorBidi"/>
+          <w:sz w:val="24"/>
+          <w:szCs w:val="24"/>
+        </w:rPr>
+        <w:t xml:space="preserve">7) Read 0, write y and move right. </w:t>
+      </w:r>
+      <w:r>
+        <w:rPr>
+          <w:rFonts w:asciiTheme="majorBidi" w:hAnsiTheme="majorBidi" w:cstheme="majorBidi"/>
+          <w:sz w:val="24"/>
+          <w:szCs w:val="24"/>
+        </w:rPr>
+        <w:t>#xx</w:t>
+      </w:r>
+      <w:r>
+        <w:rPr>
+          <w:rFonts w:asciiTheme="majorBidi" w:hAnsiTheme="majorBidi" w:cstheme="majorBidi"/>
+          <w:sz w:val="24"/>
+          <w:szCs w:val="24"/>
+        </w:rPr>
+        <w:t>0</w:t>
+      </w:r>
+      <w:r>
+        <w:rPr>
+          <w:rFonts w:asciiTheme="majorBidi" w:hAnsiTheme="majorBidi" w:cstheme="majorBidi"/>
+          <w:sz w:val="24"/>
+          <w:szCs w:val="24"/>
+        </w:rPr>
+        <w:t>#</w:t>
+      </w:r>
+      <w:r>
+        <w:rPr>
+          <w:rFonts w:asciiTheme="majorBidi" w:hAnsiTheme="majorBidi" w:cstheme="majorBidi"/>
+          <w:sz w:val="24"/>
+          <w:szCs w:val="24"/>
+        </w:rPr>
+        <w:t>y</w:t>
+      </w:r>
+      <w:r>
+        <w:rPr>
+          <w:rFonts w:asciiTheme="majorBidi" w:hAnsiTheme="majorBidi" w:cstheme="majorBidi"/>
+          <w:color w:val="FF0000"/>
+          <w:sz w:val="24"/>
+          <w:szCs w:val="24"/>
+        </w:rPr>
+        <w:t>0</w:t>
+      </w:r>
+      <w:r>
+        <w:rPr>
+          <w:rFonts w:asciiTheme="majorBidi" w:hAnsiTheme="majorBidi" w:cstheme="majorBidi"/>
+          <w:sz w:val="24"/>
+          <w:szCs w:val="24"/>
+        </w:rPr>
+        <w:t>0b</w:t>
+      </w:r>
+      <w:r>
+        <w:rPr>
+          <w:rFonts w:asciiTheme="majorBidi" w:hAnsiTheme="majorBidi" w:cstheme="majorBidi"/>
+          <w:sz w:val="24"/>
+          <w:szCs w:val="24"/>
+        </w:rPr>
+        <w:t>, go to q7</w:t>
+      </w:r>
+      <w:r>
+        <w:rPr>
+          <w:rFonts w:asciiTheme="majorBidi" w:hAnsiTheme="majorBidi" w:cstheme="majorBidi"/>
+          <w:sz w:val="24"/>
+          <w:szCs w:val="24"/>
+        </w:rPr>
+        <w:t>.</w:t>
+      </w:r>
+    </w:p>
+    <w:p>
+      <w:pPr>
+        <w:rPr>
+          <w:rFonts w:asciiTheme="majorBidi" w:hAnsiTheme="majorBidi" w:cstheme="majorBidi"/>
+          <w:color w:val="FF0000"/>
+          <w:sz w:val="24"/>
+          <w:szCs w:val="24"/>
+        </w:rPr>
+      </w:pPr>
+      <w:r>
+        <w:rPr>
+          <w:rFonts w:asciiTheme="majorBidi" w:hAnsiTheme="majorBidi" w:cstheme="majorBidi"/>
+          <w:sz w:val="24"/>
+          <w:szCs w:val="24"/>
+        </w:rPr>
+        <w:t>8) All the 0s are to be i</w:t>
+      </w:r>
+      <w:r>
+        <w:rPr>
+          <w:rFonts w:asciiTheme="majorBidi" w:hAnsiTheme="majorBidi" w:cstheme="majorBidi"/>
+          <w:sz w:val="24"/>
+          <w:szCs w:val="24"/>
+        </w:rPr>
+        <w:t>gnore</w:t>
+      </w:r>
+      <w:r>
+        <w:rPr>
+          <w:rFonts w:asciiTheme="majorBidi" w:hAnsiTheme="majorBidi" w:cstheme="majorBidi"/>
+          <w:sz w:val="24"/>
+          <w:szCs w:val="24"/>
+        </w:rPr>
+        <w:t>d</w:t>
+      </w:r>
+      <w:r>
+        <w:rPr>
+          <w:rFonts w:asciiTheme="majorBidi" w:hAnsiTheme="majorBidi" w:cstheme="majorBidi"/>
+          <w:sz w:val="24"/>
+          <w:szCs w:val="24"/>
+        </w:rPr>
+        <w:t xml:space="preserve"> until it gets to blank. </w:t>
+      </w:r>
+      <w:r>
+        <w:rPr>
+          <w:rFonts w:asciiTheme="majorBidi" w:hAnsiTheme="majorBidi" w:cstheme="majorBidi"/>
+          <w:sz w:val="24"/>
+          <w:szCs w:val="24"/>
+        </w:rPr>
+        <w:t>#xx</w:t>
+      </w:r>
+      <w:r>
+        <w:rPr>
+          <w:rFonts w:asciiTheme="majorBidi" w:hAnsiTheme="majorBidi" w:cstheme="majorBidi"/>
+          <w:sz w:val="24"/>
+          <w:szCs w:val="24"/>
+        </w:rPr>
+        <w:t>0</w:t>
+      </w:r>
+      <w:r>
+        <w:rPr>
+          <w:rFonts w:asciiTheme="majorBidi" w:hAnsiTheme="majorBidi" w:cstheme="majorBidi"/>
+          <w:sz w:val="24"/>
+          <w:szCs w:val="24"/>
+        </w:rPr>
+        <w:t>#y</w:t>
+      </w:r>
+      <w:r>
+        <w:rPr>
+          <w:rFonts w:asciiTheme="majorBidi" w:hAnsiTheme="majorBidi" w:cstheme="majorBidi"/>
+          <w:sz w:val="24"/>
+          <w:szCs w:val="24"/>
+        </w:rPr>
+        <w:t>00</w:t>
+      </w:r>
+      <w:r>
+        <w:rPr>
+          <w:rFonts w:asciiTheme="majorBidi" w:hAnsiTheme="majorBidi" w:cstheme="majorBidi"/>
+          <w:color w:val="FF0000"/>
+          <w:sz w:val="24"/>
+          <w:szCs w:val="24"/>
+        </w:rPr>
+        <w:t>b</w:t>
+      </w:r>
+      <w:r>
+        <w:rPr>
+          <w:rFonts w:asciiTheme="majorBidi" w:hAnsiTheme="majorBidi" w:cstheme="majorBidi"/>
+          <w:sz w:val="24"/>
+          <w:szCs w:val="24"/>
+        </w:rPr>
+        <w:t>.</w:t>
+      </w:r>
+    </w:p>
+    <w:p>
+      <w:pPr>
+        <w:rPr>
+          <w:rFonts w:asciiTheme="majorBidi" w:hAnsiTheme="majorBidi" w:cstheme="majorBidi"/>
+          <w:sz w:val="24"/>
+          <w:szCs w:val="24"/>
+        </w:rPr>
+      </w:pPr>
+      <w:r>
+        <w:rPr>
+          <w:rFonts w:asciiTheme="majorBidi" w:hAnsiTheme="majorBidi" w:cstheme="majorBidi"/>
+          <w:sz w:val="24"/>
+          <w:szCs w:val="24"/>
+        </w:rPr>
+        <w:t>9)</w:t>
+      </w:r>
+      <w:r>
+        <w:rPr>
+          <w:rFonts w:asciiTheme="majorBidi" w:hAnsiTheme="majorBidi" w:cstheme="majorBidi"/>
+          <w:sz w:val="24"/>
+          <w:szCs w:val="24"/>
+        </w:rPr>
+        <w:t xml:space="preserve"> Read the blank and turn it to 1, move left and go to q9</w:t>
+      </w:r>
+      <w:r>
+        <w:rPr>
+          <w:rFonts w:asciiTheme="majorBidi" w:hAnsiTheme="majorBidi" w:cstheme="majorBidi"/>
+          <w:sz w:val="24"/>
+          <w:szCs w:val="24"/>
+        </w:rPr>
+        <w:t xml:space="preserve">, </w:t>
+      </w:r>
+      <w:r>
+        <w:rPr>
+          <w:rFonts w:asciiTheme="majorBidi" w:hAnsiTheme="majorBidi" w:cstheme="majorBidi"/>
+          <w:sz w:val="24"/>
+          <w:szCs w:val="24"/>
+        </w:rPr>
+        <w:t>#xx</w:t>
+      </w:r>
+      <w:r>
+        <w:rPr>
+          <w:rFonts w:asciiTheme="majorBidi" w:hAnsiTheme="majorBidi" w:cstheme="majorBidi"/>
+          <w:sz w:val="24"/>
+          <w:szCs w:val="24"/>
+        </w:rPr>
+        <w:t>0</w:t>
+      </w:r>
+      <w:r>
+        <w:rPr>
+          <w:rFonts w:asciiTheme="majorBidi" w:hAnsiTheme="majorBidi" w:cstheme="majorBidi"/>
+          <w:sz w:val="24"/>
+          <w:szCs w:val="24"/>
+        </w:rPr>
+        <w:t>#y00</w:t>
+      </w:r>
+      <w:r>
+        <w:rPr>
+          <w:rFonts w:asciiTheme="majorBidi" w:hAnsiTheme="majorBidi" w:cstheme="majorBidi"/>
+          <w:color w:val="FF0000"/>
+          <w:sz w:val="24"/>
+          <w:szCs w:val="24"/>
+        </w:rPr>
         <w:t>1</w:t>
       </w:r>
       <w:r>
@@ -2015,87 +4750,596 @@
           <w:sz w:val="24"/>
           <w:szCs w:val="24"/>
         </w:rPr>
+        <w:t>.</w:t>
+      </w:r>
+    </w:p>
+    <w:p>
+      <w:pPr>
+        <w:rPr>
+          <w:rFonts w:asciiTheme="majorBidi" w:hAnsiTheme="majorBidi" w:cstheme="majorBidi"/>
+          <w:sz w:val="24"/>
+          <w:szCs w:val="24"/>
+        </w:rPr>
+      </w:pPr>
+      <w:r>
+        <w:rPr>
+          <w:rFonts w:asciiTheme="majorBidi" w:hAnsiTheme="majorBidi" w:cstheme="majorBidi"/>
+          <w:sz w:val="24"/>
+          <w:szCs w:val="24"/>
+        </w:rPr>
+        <w:t>10) Read and write 0s as well as 1s, ignoring them logically, moving left until the first y is encountered, then read y and write y to ignore it, move right and go to q6</w:t>
+      </w:r>
+      <w:r>
+        <w:rPr>
+          <w:rFonts w:asciiTheme="majorBidi" w:hAnsiTheme="majorBidi" w:cstheme="majorBidi"/>
+          <w:sz w:val="24"/>
+          <w:szCs w:val="24"/>
+        </w:rPr>
+        <w:t xml:space="preserve"> </w:t>
+      </w:r>
+      <w:r>
+        <w:rPr>
+          <w:rFonts w:asciiTheme="majorBidi" w:hAnsiTheme="majorBidi" w:cstheme="majorBidi"/>
+          <w:sz w:val="24"/>
+          <w:szCs w:val="24"/>
+        </w:rPr>
+        <w:t>#xx</w:t>
+      </w:r>
+      <w:r>
+        <w:rPr>
+          <w:rFonts w:asciiTheme="majorBidi" w:hAnsiTheme="majorBidi" w:cstheme="majorBidi"/>
+          <w:sz w:val="24"/>
+          <w:szCs w:val="24"/>
+        </w:rPr>
+        <w:t>0</w:t>
+      </w:r>
+      <w:r>
+        <w:rPr>
+          <w:rFonts w:asciiTheme="majorBidi" w:hAnsiTheme="majorBidi" w:cstheme="majorBidi"/>
+          <w:sz w:val="24"/>
+          <w:szCs w:val="24"/>
+        </w:rPr>
+        <w:t>#y</w:t>
+      </w:r>
+      <w:r>
+        <w:rPr>
+          <w:rFonts w:asciiTheme="majorBidi" w:hAnsiTheme="majorBidi" w:cstheme="majorBidi"/>
+          <w:sz w:val="24"/>
+          <w:szCs w:val="24"/>
+        </w:rPr>
+        <w:t>y</w:t>
+      </w:r>
+      <w:r>
+        <w:rPr>
+          <w:rFonts w:asciiTheme="majorBidi" w:hAnsiTheme="majorBidi" w:cstheme="majorBidi"/>
+          <w:color w:val="FF0000"/>
+          <w:sz w:val="24"/>
+          <w:szCs w:val="24"/>
+        </w:rPr>
+        <w:t>0</w:t>
+      </w:r>
+      <w:r>
+        <w:rPr>
+          <w:rFonts w:asciiTheme="majorBidi" w:hAnsiTheme="majorBidi" w:cstheme="majorBidi"/>
+          <w:sz w:val="24"/>
+          <w:szCs w:val="24"/>
+        </w:rPr>
+        <w:t>1</w:t>
+      </w:r>
+      <w:r>
+        <w:rPr>
+          <w:rFonts w:asciiTheme="majorBidi" w:hAnsiTheme="majorBidi" w:cstheme="majorBidi"/>
+          <w:sz w:val="24"/>
+          <w:szCs w:val="24"/>
+        </w:rPr>
+        <w:t>.</w:t>
+      </w:r>
+    </w:p>
+    <w:p>
+      <w:pPr>
+        <w:rPr>
+          <w:rFonts w:asciiTheme="majorBidi" w:hAnsiTheme="majorBidi" w:cstheme="majorBidi"/>
+          <w:sz w:val="24"/>
+          <w:szCs w:val="24"/>
+        </w:rPr>
+      </w:pPr>
+      <w:r>
+        <w:rPr>
+          <w:rFonts w:asciiTheme="majorBidi" w:hAnsiTheme="majorBidi" w:cstheme="majorBidi"/>
+          <w:sz w:val="24"/>
+          <w:szCs w:val="24"/>
+        </w:rPr>
+        <w:t>11) Repeat step 7 and 8.</w:t>
+      </w:r>
+    </w:p>
+    <w:p>
+      <w:pPr>
+        <w:rPr>
+          <w:rFonts w:asciiTheme="majorBidi" w:hAnsiTheme="majorBidi" w:cstheme="majorBidi"/>
+          <w:sz w:val="24"/>
+          <w:szCs w:val="24"/>
+        </w:rPr>
+      </w:pPr>
+      <w:r>
+        <w:rPr>
+          <w:rFonts w:asciiTheme="majorBidi" w:hAnsiTheme="majorBidi" w:cstheme="majorBidi"/>
+          <w:sz w:val="24"/>
+          <w:szCs w:val="24"/>
+        </w:rPr>
+        <w:t xml:space="preserve">12) In q7, if 1 is encountered like in this tape </w:t>
+      </w:r>
+      <w:r>
+        <w:rPr>
+          <w:rFonts w:asciiTheme="majorBidi" w:hAnsiTheme="majorBidi" w:cstheme="majorBidi"/>
+          <w:sz w:val="24"/>
+          <w:szCs w:val="24"/>
+        </w:rPr>
+        <w:t>#xx</w:t>
+      </w:r>
+      <w:r>
+        <w:rPr>
+          <w:rFonts w:asciiTheme="majorBidi" w:hAnsiTheme="majorBidi" w:cstheme="majorBidi"/>
+          <w:sz w:val="24"/>
+          <w:szCs w:val="24"/>
+        </w:rPr>
+        <w:t>0</w:t>
+      </w:r>
+      <w:r>
+        <w:rPr>
+          <w:rFonts w:asciiTheme="majorBidi" w:hAnsiTheme="majorBidi" w:cstheme="majorBidi"/>
+          <w:sz w:val="24"/>
+          <w:szCs w:val="24"/>
+        </w:rPr>
+        <w:t>#y</w:t>
+      </w:r>
+      <w:r>
+        <w:rPr>
+          <w:rFonts w:asciiTheme="majorBidi" w:hAnsiTheme="majorBidi" w:cstheme="majorBidi"/>
+          <w:sz w:val="24"/>
+          <w:szCs w:val="24"/>
+        </w:rPr>
+        <w:t>y</w:t>
+      </w:r>
+      <w:r>
+        <w:rPr>
+          <w:rFonts w:asciiTheme="majorBidi" w:hAnsiTheme="majorBidi" w:cstheme="majorBidi"/>
+          <w:sz w:val="24"/>
+          <w:szCs w:val="24"/>
+        </w:rPr>
+        <w:t>0</w:t>
+      </w:r>
+      <w:r>
+        <w:rPr>
+          <w:rFonts w:asciiTheme="majorBidi" w:hAnsiTheme="majorBidi" w:cstheme="majorBidi"/>
+          <w:color w:val="FF0000"/>
+          <w:sz w:val="24"/>
+          <w:szCs w:val="24"/>
+        </w:rPr>
+        <w:t>1</w:t>
+      </w:r>
+      <w:r>
+        <w:rPr>
+          <w:rFonts w:asciiTheme="majorBidi" w:hAnsiTheme="majorBidi" w:cstheme="majorBidi"/>
+          <w:sz w:val="24"/>
+          <w:szCs w:val="24"/>
+        </w:rPr>
+        <w:t xml:space="preserve">, move right ignore 1 and go to q8 </w:t>
+      </w:r>
+      <w:r>
+        <w:rPr>
+          <w:rFonts w:asciiTheme="majorBidi" w:hAnsiTheme="majorBidi" w:cstheme="majorBidi"/>
+          <w:sz w:val="24"/>
+          <w:szCs w:val="24"/>
+        </w:rPr>
+        <w:t>#xxx#yy0</w:t>
+      </w:r>
+      <w:r>
+        <w:rPr>
+          <w:rFonts w:asciiTheme="majorBidi" w:hAnsiTheme="majorBidi" w:cstheme="majorBidi"/>
+          <w:sz w:val="24"/>
+          <w:szCs w:val="24"/>
+        </w:rPr>
+        <w:t>1</w:t>
+      </w:r>
+      <w:r>
+        <w:rPr>
+          <w:rFonts w:asciiTheme="majorBidi" w:hAnsiTheme="majorBidi" w:cstheme="majorBidi"/>
+          <w:color w:val="FF0000"/>
+          <w:sz w:val="24"/>
+          <w:szCs w:val="24"/>
+        </w:rPr>
+        <w:t>b</w:t>
+      </w:r>
+      <w:r>
+        <w:rPr>
+          <w:rFonts w:asciiTheme="majorBidi" w:hAnsiTheme="majorBidi" w:cstheme="majorBidi"/>
+          <w:sz w:val="24"/>
+          <w:szCs w:val="24"/>
+        </w:rPr>
+        <w:t xml:space="preserve">. </w:t>
+      </w:r>
+    </w:p>
+    <w:p>
+      <w:pPr>
+        <w:rPr>
+          <w:rFonts w:asciiTheme="majorBidi" w:hAnsiTheme="majorBidi" w:cstheme="majorBidi"/>
+          <w:sz w:val="24"/>
+          <w:szCs w:val="24"/>
+        </w:rPr>
+      </w:pPr>
+      <w:r>
+        <w:rPr>
+          <w:rFonts w:asciiTheme="majorBidi" w:hAnsiTheme="majorBidi" w:cstheme="majorBidi"/>
+          <w:sz w:val="24"/>
+          <w:szCs w:val="24"/>
+        </w:rPr>
+        <w:t xml:space="preserve">13) Read the </w:t>
+      </w:r>
+      <w:r>
+        <w:rPr>
+          <w:rFonts w:asciiTheme="majorBidi" w:hAnsiTheme="majorBidi" w:cstheme="majorBidi"/>
+          <w:sz w:val="24"/>
+          <w:szCs w:val="24"/>
+        </w:rPr>
+        <w:t xml:space="preserve">blank and make it 1, move right and go to q9 </w:t>
+      </w:r>
+      <w:r>
+        <w:rPr>
+          <w:rFonts w:asciiTheme="majorBidi" w:hAnsiTheme="majorBidi" w:cstheme="majorBidi"/>
+          <w:sz w:val="24"/>
+          <w:szCs w:val="24"/>
+        </w:rPr>
+        <w:t>#xx</w:t>
+      </w:r>
+      <w:r>
+        <w:rPr>
+          <w:rFonts w:asciiTheme="majorBidi" w:hAnsiTheme="majorBidi" w:cstheme="majorBidi"/>
+          <w:sz w:val="24"/>
+          <w:szCs w:val="24"/>
+        </w:rPr>
+        <w:t>0</w:t>
+      </w:r>
+      <w:r>
+        <w:rPr>
+          <w:rFonts w:asciiTheme="majorBidi" w:hAnsiTheme="majorBidi" w:cstheme="majorBidi"/>
+          <w:sz w:val="24"/>
+          <w:szCs w:val="24"/>
+        </w:rPr>
+        <w:t>#yy0</w:t>
+      </w:r>
+      <w:r>
+        <w:rPr>
+          <w:rFonts w:asciiTheme="majorBidi" w:hAnsiTheme="majorBidi" w:cstheme="majorBidi"/>
+          <w:color w:val="FF0000"/>
+          <w:sz w:val="24"/>
+          <w:szCs w:val="24"/>
+        </w:rPr>
+        <w:t>1</w:t>
+      </w:r>
+      <w:r>
+        <w:rPr>
+          <w:rFonts w:asciiTheme="majorBidi" w:hAnsiTheme="majorBidi" w:cstheme="majorBidi"/>
+          <w:sz w:val="24"/>
+          <w:szCs w:val="24"/>
+        </w:rPr>
+        <w:t>1</w:t>
+      </w:r>
+      <w:r>
+        <w:rPr>
+          <w:rFonts w:asciiTheme="majorBidi" w:hAnsiTheme="majorBidi" w:cstheme="majorBidi"/>
+          <w:sz w:val="24"/>
+          <w:szCs w:val="24"/>
+        </w:rPr>
+        <w:t>.</w:t>
+      </w:r>
+      <w:r>
+        <w:rPr>
+          <w:rFonts w:asciiTheme="majorBidi" w:hAnsiTheme="majorBidi" w:cstheme="majorBidi"/>
+          <w:sz w:val="24"/>
+          <w:szCs w:val="24"/>
+        </w:rPr>
+        <w:t xml:space="preserve"> Repeat step 10.</w:t>
+      </w:r>
+    </w:p>
+    <w:p>
+      <w:pPr>
+        <w:rPr>
+          <w:rFonts w:asciiTheme="majorBidi" w:hAnsiTheme="majorBidi" w:cstheme="majorBidi"/>
+          <w:sz w:val="24"/>
+          <w:szCs w:val="24"/>
+        </w:rPr>
+      </w:pPr>
+      <w:r>
+        <w:rPr>
+          <w:rFonts w:asciiTheme="majorBidi" w:hAnsiTheme="majorBidi" w:cstheme="majorBidi"/>
+          <w:sz w:val="24"/>
+          <w:szCs w:val="24"/>
+        </w:rPr>
+        <w:t xml:space="preserve">14) When the tape is like this </w:t>
+      </w:r>
+      <w:r>
+        <w:rPr>
+          <w:rFonts w:asciiTheme="majorBidi" w:hAnsiTheme="majorBidi" w:cstheme="majorBidi"/>
+          <w:sz w:val="24"/>
+          <w:szCs w:val="24"/>
+        </w:rPr>
+        <w:t>#xx</w:t>
+      </w:r>
+      <w:r>
+        <w:rPr>
+          <w:rFonts w:asciiTheme="majorBidi" w:hAnsiTheme="majorBidi" w:cstheme="majorBidi"/>
+          <w:sz w:val="24"/>
+          <w:szCs w:val="24"/>
+        </w:rPr>
+        <w:t>0</w:t>
+      </w:r>
+      <w:r>
+        <w:rPr>
+          <w:rFonts w:asciiTheme="majorBidi" w:hAnsiTheme="majorBidi" w:cstheme="majorBidi"/>
+          <w:sz w:val="24"/>
+          <w:szCs w:val="24"/>
+        </w:rPr>
+        <w:t>#yy</w:t>
+      </w:r>
+      <w:r>
+        <w:rPr>
+          <w:rFonts w:asciiTheme="majorBidi" w:hAnsiTheme="majorBidi" w:cstheme="majorBidi"/>
+          <w:sz w:val="24"/>
+          <w:szCs w:val="24"/>
+        </w:rPr>
+        <w:t>y</w:t>
+      </w:r>
+      <w:r>
+        <w:rPr>
+          <w:rFonts w:asciiTheme="majorBidi" w:hAnsiTheme="majorBidi" w:cstheme="majorBidi"/>
+          <w:color w:val="FF0000"/>
+          <w:sz w:val="24"/>
+          <w:szCs w:val="24"/>
+        </w:rPr>
+        <w:t>1</w:t>
+      </w:r>
+      <w:r>
+        <w:rPr>
+          <w:rFonts w:asciiTheme="majorBidi" w:hAnsiTheme="majorBidi" w:cstheme="majorBidi"/>
+          <w:sz w:val="24"/>
+          <w:szCs w:val="24"/>
+        </w:rPr>
+        <w:t>1</w:t>
+      </w:r>
+      <w:r>
+        <w:rPr>
+          <w:rFonts w:asciiTheme="majorBidi" w:hAnsiTheme="majorBidi" w:cstheme="majorBidi"/>
+          <w:sz w:val="24"/>
+          <w:szCs w:val="24"/>
+        </w:rPr>
+        <w:t xml:space="preserve">1 and the machine is in q6. Read and write 1, move left, go to q10. </w:t>
+      </w:r>
+    </w:p>
+    <w:p>
+      <w:pPr>
+        <w:rPr>
+          <w:rFonts w:asciiTheme="majorBidi" w:hAnsiTheme="majorBidi" w:cstheme="majorBidi"/>
+          <w:sz w:val="24"/>
+          <w:szCs w:val="24"/>
+        </w:rPr>
+      </w:pPr>
+      <w:r>
+        <w:rPr>
+          <w:rFonts w:asciiTheme="majorBidi" w:hAnsiTheme="majorBidi" w:cstheme="majorBidi"/>
+          <w:sz w:val="24"/>
+          <w:szCs w:val="24"/>
+        </w:rPr>
+        <w:t>15) In q10 loop and turn all y into 0, and ignore #. #xx</w:t>
+      </w:r>
+      <w:r>
+        <w:rPr>
+          <w:rFonts w:asciiTheme="majorBidi" w:hAnsiTheme="majorBidi" w:cstheme="majorBidi"/>
+          <w:color w:val="FF0000"/>
+          <w:sz w:val="24"/>
+          <w:szCs w:val="24"/>
+        </w:rPr>
+        <w:t>0</w:t>
+      </w:r>
+      <w:r>
+        <w:rPr>
+          <w:rFonts w:asciiTheme="majorBidi" w:hAnsiTheme="majorBidi" w:cstheme="majorBidi"/>
+          <w:sz w:val="24"/>
+          <w:szCs w:val="24"/>
+        </w:rPr>
+        <w:t>#yyy111, ignore 0 and move left. #x</w:t>
+      </w:r>
+      <w:r>
+        <w:rPr>
+          <w:rFonts w:asciiTheme="majorBidi" w:hAnsiTheme="majorBidi" w:cstheme="majorBidi"/>
+          <w:color w:val="FF0000"/>
+          <w:sz w:val="24"/>
+          <w:szCs w:val="24"/>
+        </w:rPr>
         <w:t>x</w:t>
       </w:r>
       <w:r>
         <w:rPr>
           <w:rFonts w:asciiTheme="majorBidi" w:hAnsiTheme="majorBidi" w:cstheme="majorBidi"/>
+          <w:color w:val="000000" w:themeColor="text1"/>
+          <w:sz w:val="24"/>
+          <w:szCs w:val="24"/>
+        </w:rPr>
+        <w:t>0</w:t>
+      </w:r>
+      <w:r>
+        <w:rPr>
+          <w:rFonts w:asciiTheme="majorBidi" w:hAnsiTheme="majorBidi" w:cstheme="majorBidi"/>
+          <w:sz w:val="24"/>
+          <w:szCs w:val="24"/>
+        </w:rPr>
+        <w:t>#yyy111</w:t>
+      </w:r>
+      <w:r>
+        <w:rPr>
+          <w:rFonts w:asciiTheme="majorBidi" w:hAnsiTheme="majorBidi" w:cstheme="majorBidi"/>
+          <w:sz w:val="24"/>
+          <w:szCs w:val="24"/>
+        </w:rPr>
+        <w:t>.</w:t>
+      </w:r>
+    </w:p>
+    <w:p>
+      <w:pPr>
+        <w:rPr>
+          <w:rFonts w:asciiTheme="majorBidi" w:hAnsiTheme="majorBidi" w:cstheme="majorBidi"/>
+          <w:sz w:val="24"/>
+          <w:szCs w:val="24"/>
+        </w:rPr>
+      </w:pPr>
+      <w:r>
+        <w:rPr>
+          <w:rFonts w:asciiTheme="majorBidi" w:hAnsiTheme="majorBidi" w:cstheme="majorBidi"/>
+          <w:sz w:val="24"/>
+          <w:szCs w:val="24"/>
+        </w:rPr>
+        <w:t>16) Ignore all the following 0s until the first x is encountered. Then repeat step 5 to 15.</w:t>
+      </w:r>
+    </w:p>
+    <w:p>
+      <w:pPr>
+        <w:rPr>
+          <w:rFonts w:asciiTheme="majorBidi" w:hAnsiTheme="majorBidi" w:cstheme="majorBidi"/>
+          <w:sz w:val="24"/>
+          <w:szCs w:val="24"/>
+        </w:rPr>
+      </w:pPr>
+      <w:r>
+        <w:rPr>
+          <w:rFonts w:asciiTheme="majorBidi" w:hAnsiTheme="majorBidi" w:cstheme="majorBidi"/>
+          <w:sz w:val="24"/>
+          <w:szCs w:val="24"/>
+        </w:rPr>
+        <w:t xml:space="preserve">The ending output should look like this </w:t>
+      </w:r>
+      <w:r>
+        <w:rPr>
+          <w:rFonts w:asciiTheme="majorBidi" w:hAnsiTheme="majorBidi" w:cstheme="majorBidi"/>
+          <w:sz w:val="24"/>
+          <w:szCs w:val="24"/>
+        </w:rPr>
+        <w:t>0</w:t>
+      </w:r>
+      <w:r>
+        <w:rPr>
+          <w:rFonts w:asciiTheme="majorBidi" w:hAnsiTheme="majorBidi" w:cstheme="majorBidi"/>
           <w:color w:val="FF0000"/>
           <w:sz w:val="24"/>
           <w:szCs w:val="24"/>
         </w:rPr>
-        <w:t>1</w:t>
-      </w:r>
-      <w:r>
-        <w:rPr>
-          <w:rFonts w:asciiTheme="majorBidi" w:hAnsiTheme="majorBidi" w:cstheme="majorBidi"/>
-          <w:color w:val="000000" w:themeColor="text1"/>
-          <w:sz w:val="24"/>
-          <w:szCs w:val="24"/>
-        </w:rPr>
-        <w:t>#</w:t>
-      </w:r>
-      <w:r>
-        <w:rPr>
-          <w:rFonts w:asciiTheme="majorBidi" w:hAnsiTheme="majorBidi" w:cstheme="majorBidi"/>
-          <w:color w:val="000000" w:themeColor="text1"/>
-          <w:sz w:val="24"/>
-          <w:szCs w:val="24"/>
-        </w:rPr>
-        <w:t>111111b</w:t>
-      </w:r>
-      <w:r>
-        <w:rPr>
-          <w:rFonts w:asciiTheme="majorBidi" w:hAnsiTheme="majorBidi" w:cstheme="majorBidi"/>
-          <w:color w:val="000000" w:themeColor="text1"/>
-          <w:sz w:val="24"/>
-          <w:szCs w:val="24"/>
-        </w:rPr>
-        <w:t>, which is less computing time but leaves the # at the start. The final output should look like this</w:t>
-      </w:r>
-      <w:r>
-        <w:rPr>
-          <w:rFonts w:asciiTheme="majorBidi" w:hAnsiTheme="majorBidi" w:cstheme="majorBidi"/>
-          <w:sz w:val="24"/>
-          <w:szCs w:val="24"/>
-        </w:rPr>
-        <w:t xml:space="preserve"> </w:t>
-      </w:r>
-      <w:r>
-        <w:rPr>
-          <w:rFonts w:asciiTheme="majorBidi" w:hAnsiTheme="majorBidi" w:cstheme="majorBidi"/>
-          <w:sz w:val="24"/>
-          <w:szCs w:val="24"/>
-        </w:rPr>
-        <w:t>#1111111111111111111111b</w:t>
-      </w:r>
-      <w:r>
-        <w:rPr>
-          <w:rFonts w:asciiTheme="majorBidi" w:hAnsiTheme="majorBidi" w:cstheme="majorBidi"/>
-          <w:sz w:val="24"/>
-          <w:szCs w:val="24"/>
-        </w:rPr>
-        <w:t xml:space="preserve"> (11 states)</w:t>
+        <w:t>0</w:t>
+      </w:r>
+      <w:r>
+        <w:rPr>
+          <w:rFonts w:asciiTheme="majorBidi" w:hAnsiTheme="majorBidi" w:cstheme="majorBidi"/>
+          <w:sz w:val="24"/>
+          <w:szCs w:val="24"/>
+        </w:rPr>
+        <w:t>00#000111111111b</w:t>
+      </w:r>
+    </w:p>
+    <w:p>
+      <w:pPr>
+        <w:rPr>
+          <w:rFonts w:asciiTheme="majorBidi" w:hAnsiTheme="majorBidi" w:cstheme="majorBidi"/>
+          <w:sz w:val="24"/>
+          <w:szCs w:val="24"/>
+        </w:rPr>
+      </w:pPr>
+    </w:p>
+    <w:p>
+      <w:pPr>
+        <w:rPr>
+          <w:rFonts w:asciiTheme="majorBidi" w:hAnsiTheme="majorBidi" w:cstheme="majorBidi"/>
+          <w:sz w:val="24"/>
+          <w:szCs w:val="24"/>
+        </w:rPr>
+      </w:pPr>
+    </w:p>
+    <w:p>
+      <w:pPr>
+        <w:rPr>
+          <w:rFonts w:asciiTheme="majorBidi" w:hAnsiTheme="majorBidi" w:cstheme="majorBidi"/>
+          <w:sz w:val="24"/>
+          <w:szCs w:val="24"/>
+        </w:rPr>
+      </w:pPr>
+    </w:p>
+    <w:p>
+      <w:pPr>
+        <w:rPr>
+          <w:rFonts w:asciiTheme="majorBidi" w:hAnsiTheme="majorBidi" w:cstheme="majorBidi"/>
+          <w:sz w:val="24"/>
+          <w:szCs w:val="24"/>
+        </w:rPr>
+      </w:pPr>
+    </w:p>
+    <w:p>
+      <w:pPr>
+        <w:rPr>
+          <w:rFonts w:asciiTheme="majorBidi" w:hAnsiTheme="majorBidi" w:cstheme="majorBidi"/>
+          <w:sz w:val="24"/>
+          <w:szCs w:val="24"/>
+        </w:rPr>
+      </w:pPr>
+    </w:p>
+    <w:p>
+      <w:pPr>
+        <w:jc w:val="center"/>
+        <w:rPr>
+          <w:rFonts w:asciiTheme="majorBidi" w:eastAsia="Times New Roman" w:hAnsiTheme="majorBidi" w:cstheme="majorBidi"/>
+          <w:sz w:val="44"/>
+          <w:szCs w:val="44"/>
+        </w:rPr>
+      </w:pPr>
+      <w:r>
+        <w:rPr>
+          <w:rFonts w:asciiTheme="majorBidi" w:eastAsia="Times New Roman" w:hAnsiTheme="majorBidi" w:cstheme="majorBidi"/>
+          <w:sz w:val="44"/>
+          <w:szCs w:val="44"/>
+        </w:rPr>
+        <w:lastRenderedPageBreak/>
+        <w:t>Push Down Automata</w:t>
+      </w:r>
+      <w:r>
+        <w:rPr>
+          <w:rFonts w:asciiTheme="majorBidi" w:eastAsia="Times New Roman" w:hAnsiTheme="majorBidi" w:cstheme="majorBidi"/>
+          <w:sz w:val="44"/>
+          <w:szCs w:val="44"/>
+        </w:rPr>
+        <w:t xml:space="preserve"> Problem</w:t>
+      </w:r>
+      <w:r>
+        <w:rPr>
+          <w:rFonts w:asciiTheme="majorBidi" w:eastAsia="Times New Roman" w:hAnsiTheme="majorBidi" w:cstheme="majorBidi"/>
+          <w:sz w:val="44"/>
+          <w:szCs w:val="44"/>
+        </w:rPr>
+        <w:t>.</w:t>
+      </w:r>
+    </w:p>
+    <w:p>
+      <w:pPr>
+        <w:rPr>
+          <w:rFonts w:asciiTheme="majorBidi" w:hAnsiTheme="majorBidi" w:cstheme="majorBidi"/>
+          <w:sz w:val="24"/>
+          <w:szCs w:val="24"/>
+        </w:rPr>
+      </w:pPr>
+      <w:r>
+        <w:object w:dxaOrig="4545" w:dyaOrig="2251">
+          <v:shape id="_x0000_i1029" type="#_x0000_t75" style="width:308.25pt;height:141.75pt" o:ole="">
+            <v:imagedata r:id="rId13" o:title=""/>
+          </v:shape>
+          <o:OLEObject Type="Embed" ProgID="Visio.Drawing.15" ShapeID="_x0000_i1029" DrawAspect="Content" ObjectID="_1606856483" r:id="rId14"/>
+        </w:object>
       </w:r>
       <w:bookmarkStart w:id="1" w:name="_GoBack"/>
       <w:bookmarkEnd w:id="1"/>
-    </w:p>
-    <w:p>
-      <w:pPr>
-        <w:rPr>
-          <w:rFonts w:asciiTheme="majorBidi" w:hAnsiTheme="majorBidi" w:cstheme="majorBidi"/>
-          <w:sz w:val="24"/>
-          <w:szCs w:val="24"/>
-        </w:rPr>
-      </w:pPr>
-      <w:r>
-        <w:object w:dxaOrig="7711" w:dyaOrig="2026">
-          <v:shape id="_x0000_i1027" type="#_x0000_t75" style="width:385.5pt;height:101.5pt" o:ole="">
-            <v:imagedata r:id="rId9" o:title=""/>
-          </v:shape>
-          <o:OLEObject Type="Embed" ProgID="Visio.Drawing.15" ShapeID="_x0000_i1027" DrawAspect="Content" ObjectID="_1606846960" r:id="rId10"/>
-        </w:object>
-      </w:r>
     </w:p>
     <w:sectPr>
       <w:pgSz w:w="12240" w:h="15840"/>

</xml_diff>